<commit_message>
[VM:Jourdain.Augustin@7/21/2014 1:15:50 PM] 12930
git-tfs-id: [https://tfs.omnicloud.local/tfs/cco%20program/]$/eCoaching_V2;C13652
</commit_message>
<xml_diff>
--- a/Unit Test/CCO_eCoaching_eCoaching_UI_Dashboard_UTD.docx
+++ b/Unit Test/CCO_eCoaching_eCoaching_UI_Dashboard_UTD.docx
@@ -100,7 +100,6 @@
           <w:szCs w:val="40"/>
         </w:rPr>
       </w:pPr>
-      <w:proofErr w:type="spellStart"/>
       <w:proofErr w:type="gramStart"/>
       <w:r>
         <w:rPr>
@@ -111,7 +110,6 @@
         </w:rPr>
         <w:t>eCoaching</w:t>
       </w:r>
-      <w:proofErr w:type="spellEnd"/>
       <w:proofErr w:type="gramEnd"/>
       <w:r>
         <w:rPr>
@@ -233,7 +231,7 @@
           <w:sz w:val="18"/>
           <w:szCs w:val="18"/>
         </w:rPr>
-        <w:t>July 11, 2014</w:t>
+        <w:t>July 21, 2014</w:t>
       </w:r>
       <w:r>
         <w:rPr>
@@ -577,8 +575,6 @@
               </w:rPr>
               <w:t xml:space="preserve"> – Added new test cases for Source menus on main dashboard and historical dashboard</w:t>
             </w:r>
-            <w:bookmarkStart w:id="15" w:name="_GoBack"/>
-            <w:bookmarkEnd w:id="15"/>
           </w:p>
         </w:tc>
         <w:tc>
@@ -631,6 +627,14 @@
                 <w:sz w:val="20"/>
               </w:rPr>
             </w:pPr>
+            <w:r>
+              <w:rPr>
+                <w:rFonts w:asciiTheme="minorHAnsi" w:hAnsiTheme="minorHAnsi"/>
+                <w:i w:val="0"/>
+                <w:sz w:val="20"/>
+              </w:rPr>
+              <w:t>07/21/2014</w:t>
+            </w:r>
           </w:p>
         </w:tc>
         <w:tc>
@@ -653,6 +657,42 @@
                 <w:sz w:val="20"/>
               </w:rPr>
             </w:pPr>
+            <w:r>
+              <w:rPr>
+                <w:rFonts w:asciiTheme="minorHAnsi" w:hAnsiTheme="minorHAnsi"/>
+                <w:i w:val="0"/>
+                <w:sz w:val="20"/>
+              </w:rPr>
+              <w:t>SCCB-12930:</w:t>
+            </w:r>
+            <w:r>
+              <w:rPr>
+                <w:rFonts w:asciiTheme="minorHAnsi" w:hAnsiTheme="minorHAnsi"/>
+                <w:i w:val="0"/>
+                <w:sz w:val="20"/>
+              </w:rPr>
+              <w:br/>
+              <w:t>1. ECUIDASH02 – New test cases to verify Call ID labels and values on review pages</w:t>
+            </w:r>
+          </w:p>
+          <w:p>
+            <w:pPr>
+              <w:pStyle w:val="hdr1"/>
+              <w:ind w:left="0"/>
+              <w:rPr>
+                <w:rFonts w:asciiTheme="minorHAnsi" w:hAnsiTheme="minorHAnsi"/>
+                <w:i w:val="0"/>
+                <w:sz w:val="20"/>
+              </w:rPr>
+            </w:pPr>
+            <w:r>
+              <w:rPr>
+                <w:rFonts w:asciiTheme="minorHAnsi" w:hAnsiTheme="minorHAnsi"/>
+                <w:i w:val="0"/>
+                <w:sz w:val="20"/>
+              </w:rPr>
+              <w:t>2. ECUIDASH03 – New test cases to verify display of Scorecard Name label and value</w:t>
+            </w:r>
           </w:p>
         </w:tc>
         <w:tc>
@@ -675,6 +715,14 @@
                 <w:sz w:val="20"/>
               </w:rPr>
             </w:pPr>
+            <w:r>
+              <w:rPr>
+                <w:rFonts w:asciiTheme="minorHAnsi" w:hAnsiTheme="minorHAnsi"/>
+                <w:i w:val="0"/>
+                <w:sz w:val="20"/>
+              </w:rPr>
+              <w:t>Jourdain Augustin</w:t>
+            </w:r>
           </w:p>
         </w:tc>
       </w:tr>
@@ -1047,14 +1095,12 @@
               </w:rPr>
               <w:t xml:space="preserve"> for the </w:t>
             </w:r>
-            <w:proofErr w:type="spellStart"/>
             <w:r>
               <w:rPr>
                 <w:rFonts w:asciiTheme="minorHAnsi" w:hAnsiTheme="minorHAnsi"/>
               </w:rPr>
               <w:t>eCoaching</w:t>
             </w:r>
-            <w:proofErr w:type="spellEnd"/>
             <w:r>
               <w:rPr>
                 <w:rFonts w:asciiTheme="minorHAnsi" w:hAnsiTheme="minorHAnsi"/>
@@ -1147,14 +1193,12 @@
               </w:rPr>
               <w:t xml:space="preserve"> </w:t>
             </w:r>
-            <w:proofErr w:type="spellStart"/>
             <w:r>
               <w:rPr>
                 <w:rFonts w:asciiTheme="minorHAnsi" w:eastAsia="MS Mincho" w:hAnsiTheme="minorHAnsi"/>
               </w:rPr>
               <w:t>eCoaching</w:t>
             </w:r>
-            <w:proofErr w:type="spellEnd"/>
             <w:r>
               <w:rPr>
                 <w:rFonts w:asciiTheme="minorHAnsi" w:eastAsia="MS Mincho" w:hAnsiTheme="minorHAnsi"/>
@@ -1369,21 +1413,7 @@
               <w:rPr>
                 <w:rFonts w:asciiTheme="minorHAnsi" w:hAnsiTheme="minorHAnsi"/>
               </w:rPr>
-              <w:t xml:space="preserve">SCCB-P13098: </w:t>
-            </w:r>
-            <w:proofErr w:type="spellStart"/>
-            <w:r>
-              <w:rPr>
-                <w:rFonts w:asciiTheme="minorHAnsi" w:hAnsiTheme="minorHAnsi"/>
-              </w:rPr>
-              <w:t>eCoaching</w:t>
-            </w:r>
-            <w:proofErr w:type="spellEnd"/>
-            <w:r>
-              <w:rPr>
-                <w:rFonts w:asciiTheme="minorHAnsi" w:hAnsiTheme="minorHAnsi"/>
-              </w:rPr>
-              <w:t xml:space="preserve"> - Update Source Dropdown Menu from Historical and Main Dashboard </w:t>
+              <w:t xml:space="preserve">SCCB-P13098: eCoaching - Update Source Dropdown Menu from Historical and Main Dashboard </w:t>
             </w:r>
           </w:p>
         </w:tc>
@@ -2430,19 +2460,11 @@
                 <w:rFonts w:asciiTheme="minorHAnsi" w:hAnsiTheme="minorHAnsi"/>
               </w:rPr>
             </w:pPr>
-            <w:proofErr w:type="spellStart"/>
-            <w:r>
-              <w:rPr>
-                <w:rFonts w:asciiTheme="minorHAnsi" w:hAnsiTheme="minorHAnsi"/>
-              </w:rPr>
-              <w:t>Verint</w:t>
-            </w:r>
-            <w:proofErr w:type="spellEnd"/>
-            <w:r>
-              <w:rPr>
-                <w:rFonts w:asciiTheme="minorHAnsi" w:hAnsiTheme="minorHAnsi"/>
-              </w:rPr>
-              <w:t xml:space="preserve"> Quality Monitoring</w:t>
+            <w:r>
+              <w:rPr>
+                <w:rFonts w:asciiTheme="minorHAnsi" w:hAnsiTheme="minorHAnsi"/>
+              </w:rPr>
+              <w:t>Verint Quality Monitoring</w:t>
             </w:r>
           </w:p>
           <w:p>
@@ -2670,23 +2692,7 @@
                 <w:bCs/>
                 <w:szCs w:val="20"/>
               </w:rPr>
-              <w:t xml:space="preserve">Select </w:t>
-            </w:r>
-            <w:r>
-              <w:rPr>
-                <w:rFonts w:asciiTheme="minorHAnsi" w:hAnsiTheme="minorHAnsi"/>
-                <w:bCs/>
-                <w:szCs w:val="20"/>
-              </w:rPr>
-              <w:t>Historical</w:t>
-            </w:r>
-            <w:r>
-              <w:rPr>
-                <w:rFonts w:asciiTheme="minorHAnsi" w:hAnsiTheme="minorHAnsi"/>
-                <w:bCs/>
-                <w:szCs w:val="20"/>
-              </w:rPr>
-              <w:t xml:space="preserve"> Dashboard tab</w:t>
+              <w:t>Select Historical Dashboard tab</w:t>
             </w:r>
           </w:p>
         </w:tc>
@@ -3061,19 +3067,11 @@
                 <w:rFonts w:asciiTheme="minorHAnsi" w:hAnsiTheme="minorHAnsi"/>
               </w:rPr>
             </w:pPr>
-            <w:proofErr w:type="spellStart"/>
-            <w:r>
-              <w:rPr>
-                <w:rFonts w:asciiTheme="minorHAnsi" w:hAnsiTheme="minorHAnsi"/>
-              </w:rPr>
-              <w:t>Verint</w:t>
-            </w:r>
-            <w:proofErr w:type="spellEnd"/>
-            <w:r>
-              <w:rPr>
-                <w:rFonts w:asciiTheme="minorHAnsi" w:hAnsiTheme="minorHAnsi"/>
-              </w:rPr>
-              <w:t xml:space="preserve"> Quality Monitoring</w:t>
+            <w:r>
+              <w:rPr>
+                <w:rFonts w:asciiTheme="minorHAnsi" w:hAnsiTheme="minorHAnsi"/>
+              </w:rPr>
+              <w:t>Verint Quality Monitoring</w:t>
             </w:r>
           </w:p>
           <w:p>
@@ -3257,10 +3255,2451 @@
         </w:rPr>
       </w:pPr>
     </w:p>
+    <w:p>
+      <w:pPr>
+        <w:rPr>
+          <w:sz w:val="18"/>
+        </w:rPr>
+      </w:pPr>
+    </w:p>
+    <w:p>
+      <w:pPr>
+        <w:rPr>
+          <w:sz w:val="18"/>
+        </w:rPr>
+      </w:pPr>
+    </w:p>
+    <w:p>
+      <w:pPr>
+        <w:rPr>
+          <w:sz w:val="18"/>
+        </w:rPr>
+      </w:pPr>
+    </w:p>
+    <w:p>
+      <w:pPr>
+        <w:rPr>
+          <w:sz w:val="18"/>
+        </w:rPr>
+      </w:pPr>
+    </w:p>
+    <w:p>
+      <w:pPr>
+        <w:rPr>
+          <w:sz w:val="18"/>
+        </w:rPr>
+      </w:pPr>
+    </w:p>
+    <w:p>
+      <w:pPr>
+        <w:rPr>
+          <w:sz w:val="18"/>
+        </w:rPr>
+      </w:pPr>
+    </w:p>
+    <w:p>
+      <w:pPr>
+        <w:rPr>
+          <w:sz w:val="18"/>
+        </w:rPr>
+      </w:pPr>
+    </w:p>
+    <w:p>
+      <w:pPr>
+        <w:rPr>
+          <w:sz w:val="18"/>
+        </w:rPr>
+      </w:pPr>
+    </w:p>
+    <w:p>
+      <w:pPr>
+        <w:rPr>
+          <w:sz w:val="18"/>
+        </w:rPr>
+      </w:pPr>
+    </w:p>
+    <w:p>
+      <w:pPr>
+        <w:rPr>
+          <w:sz w:val="18"/>
+        </w:rPr>
+      </w:pPr>
+    </w:p>
+    <w:p>
+      <w:pPr>
+        <w:rPr>
+          <w:sz w:val="18"/>
+        </w:rPr>
+      </w:pPr>
+    </w:p>
+    <w:tbl>
+      <w:tblPr>
+        <w:tblW w:w="0" w:type="auto"/>
+        <w:tblInd w:w="-612" w:type="dxa"/>
+        <w:tblBorders>
+          <w:top w:val="single" w:sz="4" w:space="0" w:color="auto"/>
+          <w:left w:val="single" w:sz="4" w:space="0" w:color="auto"/>
+          <w:bottom w:val="single" w:sz="4" w:space="0" w:color="auto"/>
+          <w:right w:val="single" w:sz="4" w:space="0" w:color="auto"/>
+          <w:insideH w:val="single" w:sz="4" w:space="0" w:color="auto"/>
+          <w:insideV w:val="single" w:sz="4" w:space="0" w:color="auto"/>
+        </w:tblBorders>
+        <w:tblLayout w:type="fixed"/>
+        <w:tblLook w:val="0000" w:firstRow="0" w:lastRow="0" w:firstColumn="0" w:lastColumn="0" w:noHBand="0" w:noVBand="0"/>
+      </w:tblPr>
+      <w:tblGrid>
+        <w:gridCol w:w="2549"/>
+        <w:gridCol w:w="10455"/>
+      </w:tblGrid>
+      <w:tr>
+        <w:trPr>
+          <w:tblHeader/>
+        </w:trPr>
+        <w:tc>
+          <w:tcPr>
+            <w:tcW w:w="2549" w:type="dxa"/>
+            <w:shd w:val="solid" w:color="auto" w:fill="000000"/>
+          </w:tcPr>
+          <w:p>
+            <w:pPr>
+              <w:numPr>
+                <w:ilvl w:val="12"/>
+                <w:numId w:val="0"/>
+              </w:numPr>
+              <w:jc w:val="center"/>
+              <w:rPr>
+                <w:rFonts w:ascii="Arial" w:hAnsi="Arial"/>
+                <w:b/>
+                <w:sz w:val="18"/>
+              </w:rPr>
+            </w:pPr>
+            <w:r>
+              <w:rPr>
+                <w:rFonts w:ascii="Arial" w:hAnsi="Arial"/>
+                <w:b/>
+                <w:sz w:val="18"/>
+              </w:rPr>
+              <w:t>Item</w:t>
+            </w:r>
+          </w:p>
+        </w:tc>
+        <w:tc>
+          <w:tcPr>
+            <w:tcW w:w="10455" w:type="dxa"/>
+            <w:shd w:val="solid" w:color="auto" w:fill="000000"/>
+          </w:tcPr>
+          <w:p>
+            <w:pPr>
+              <w:numPr>
+                <w:ilvl w:val="12"/>
+                <w:numId w:val="0"/>
+              </w:numPr>
+              <w:jc w:val="center"/>
+              <w:rPr>
+                <w:rFonts w:ascii="Arial" w:hAnsi="Arial"/>
+                <w:b/>
+                <w:sz w:val="18"/>
+              </w:rPr>
+            </w:pPr>
+            <w:r>
+              <w:rPr>
+                <w:rFonts w:ascii="Arial" w:hAnsi="Arial"/>
+                <w:b/>
+                <w:sz w:val="18"/>
+              </w:rPr>
+              <w:t>Description</w:t>
+            </w:r>
+          </w:p>
+        </w:tc>
+      </w:tr>
+      <w:tr>
+        <w:tc>
+          <w:tcPr>
+            <w:tcW w:w="2549" w:type="dxa"/>
+          </w:tcPr>
+          <w:p>
+            <w:pPr>
+              <w:pStyle w:val="CommentText"/>
+              <w:numPr>
+                <w:ilvl w:val="12"/>
+                <w:numId w:val="0"/>
+              </w:numPr>
+              <w:rPr>
+                <w:rFonts w:asciiTheme="minorHAnsi" w:hAnsiTheme="minorHAnsi"/>
+              </w:rPr>
+            </w:pPr>
+            <w:r>
+              <w:rPr>
+                <w:rFonts w:asciiTheme="minorHAnsi" w:hAnsiTheme="minorHAnsi"/>
+              </w:rPr>
+              <w:t>Test Case ID</w:t>
+            </w:r>
+          </w:p>
+        </w:tc>
+        <w:tc>
+          <w:tcPr>
+            <w:tcW w:w="10455" w:type="dxa"/>
+          </w:tcPr>
+          <w:p>
+            <w:pPr>
+              <w:rPr>
+                <w:rFonts w:asciiTheme="minorHAnsi" w:hAnsiTheme="minorHAnsi"/>
+              </w:rPr>
+            </w:pPr>
+            <w:r>
+              <w:rPr>
+                <w:rFonts w:asciiTheme="minorHAnsi" w:hAnsiTheme="minorHAnsi"/>
+              </w:rPr>
+              <w:t>ECUIDASH0</w:t>
+            </w:r>
+            <w:r>
+              <w:rPr>
+                <w:rFonts w:asciiTheme="minorHAnsi" w:hAnsiTheme="minorHAnsi"/>
+              </w:rPr>
+              <w:t>2</w:t>
+            </w:r>
+          </w:p>
+        </w:tc>
+      </w:tr>
+      <w:tr>
+        <w:tc>
+          <w:tcPr>
+            <w:tcW w:w="2549" w:type="dxa"/>
+          </w:tcPr>
+          <w:p>
+            <w:pPr>
+              <w:pStyle w:val="CommentText"/>
+              <w:numPr>
+                <w:ilvl w:val="12"/>
+                <w:numId w:val="0"/>
+              </w:numPr>
+              <w:rPr>
+                <w:rFonts w:asciiTheme="minorHAnsi" w:hAnsiTheme="minorHAnsi"/>
+              </w:rPr>
+            </w:pPr>
+            <w:r>
+              <w:rPr>
+                <w:rFonts w:asciiTheme="minorHAnsi" w:hAnsiTheme="minorHAnsi"/>
+              </w:rPr>
+              <w:t>Source Description</w:t>
+            </w:r>
+          </w:p>
+        </w:tc>
+        <w:tc>
+          <w:tcPr>
+            <w:tcW w:w="10455" w:type="dxa"/>
+          </w:tcPr>
+          <w:p>
+            <w:pPr>
+              <w:rPr>
+                <w:rFonts w:asciiTheme="minorHAnsi" w:hAnsiTheme="minorHAnsi"/>
+              </w:rPr>
+            </w:pPr>
+            <w:r>
+              <w:rPr>
+                <w:rFonts w:asciiTheme="minorHAnsi" w:hAnsiTheme="minorHAnsi"/>
+              </w:rPr>
+              <w:t>SCCB-P1</w:t>
+            </w:r>
+            <w:r>
+              <w:rPr>
+                <w:rFonts w:asciiTheme="minorHAnsi" w:hAnsiTheme="minorHAnsi"/>
+              </w:rPr>
+              <w:t>2930</w:t>
+            </w:r>
+            <w:r>
+              <w:rPr>
+                <w:rFonts w:asciiTheme="minorHAnsi" w:hAnsiTheme="minorHAnsi"/>
+              </w:rPr>
+              <w:t xml:space="preserve">: eCoaching - </w:t>
+            </w:r>
+            <w:r>
+              <w:rPr>
+                <w:rFonts w:asciiTheme="minorHAnsi" w:hAnsiTheme="minorHAnsi"/>
+              </w:rPr>
+              <w:t>eCoaching Log - Display Verint scorecard name on eCL forms</w:t>
+            </w:r>
+            <w:r>
+              <w:rPr>
+                <w:rFonts w:asciiTheme="minorHAnsi" w:hAnsiTheme="minorHAnsi"/>
+              </w:rPr>
+              <w:t xml:space="preserve"> </w:t>
+            </w:r>
+          </w:p>
+        </w:tc>
+      </w:tr>
+      <w:tr>
+        <w:tc>
+          <w:tcPr>
+            <w:tcW w:w="2549" w:type="dxa"/>
+          </w:tcPr>
+          <w:p>
+            <w:pPr>
+              <w:pStyle w:val="CommentText"/>
+              <w:numPr>
+                <w:ilvl w:val="12"/>
+                <w:numId w:val="0"/>
+              </w:numPr>
+              <w:rPr>
+                <w:rFonts w:asciiTheme="minorHAnsi" w:hAnsiTheme="minorHAnsi"/>
+              </w:rPr>
+            </w:pPr>
+            <w:r>
+              <w:rPr>
+                <w:rFonts w:asciiTheme="minorHAnsi" w:hAnsiTheme="minorHAnsi"/>
+              </w:rPr>
+              <w:t>Test Location</w:t>
+            </w:r>
+          </w:p>
+        </w:tc>
+        <w:tc>
+          <w:tcPr>
+            <w:tcW w:w="10455" w:type="dxa"/>
+          </w:tcPr>
+          <w:p>
+            <w:pPr>
+              <w:rPr>
+                <w:rFonts w:asciiTheme="minorHAnsi" w:hAnsiTheme="minorHAnsi"/>
+              </w:rPr>
+            </w:pPr>
+            <w:r>
+              <w:rPr>
+                <w:rFonts w:asciiTheme="minorHAnsi" w:hAnsiTheme="minorHAnsi"/>
+              </w:rPr>
+              <w:t xml:space="preserve">https://vacmsmpmd01.vangent.local/coach2/default.aspx </w:t>
+            </w:r>
+          </w:p>
+        </w:tc>
+      </w:tr>
+      <w:tr>
+        <w:tc>
+          <w:tcPr>
+            <w:tcW w:w="2549" w:type="dxa"/>
+          </w:tcPr>
+          <w:p>
+            <w:pPr>
+              <w:pStyle w:val="CommentText"/>
+              <w:numPr>
+                <w:ilvl w:val="12"/>
+                <w:numId w:val="0"/>
+              </w:numPr>
+              <w:rPr>
+                <w:rFonts w:asciiTheme="minorHAnsi" w:hAnsiTheme="minorHAnsi"/>
+              </w:rPr>
+            </w:pPr>
+            <w:r>
+              <w:rPr>
+                <w:rFonts w:asciiTheme="minorHAnsi" w:hAnsiTheme="minorHAnsi"/>
+              </w:rPr>
+              <w:t>Updated File(s)</w:t>
+            </w:r>
+          </w:p>
+        </w:tc>
+        <w:tc>
+          <w:tcPr>
+            <w:tcW w:w="10455" w:type="dxa"/>
+          </w:tcPr>
+          <w:p>
+            <w:pPr>
+              <w:rPr>
+                <w:rFonts w:asciiTheme="minorHAnsi" w:hAnsiTheme="minorHAnsi"/>
+              </w:rPr>
+            </w:pPr>
+            <w:r>
+              <w:rPr>
+                <w:rFonts w:asciiTheme="minorHAnsi" w:hAnsiTheme="minorHAnsi"/>
+              </w:rPr>
+              <w:t>review.aspx</w:t>
+            </w:r>
+            <w:r>
+              <w:rPr>
+                <w:rFonts w:asciiTheme="minorHAnsi" w:hAnsiTheme="minorHAnsi"/>
+              </w:rPr>
+              <w:br/>
+              <w:t>review2</w:t>
+            </w:r>
+            <w:r>
+              <w:rPr>
+                <w:rFonts w:asciiTheme="minorHAnsi" w:hAnsiTheme="minorHAnsi"/>
+              </w:rPr>
+              <w:t>.aspx</w:t>
+            </w:r>
+          </w:p>
+          <w:p>
+            <w:pPr>
+              <w:rPr>
+                <w:rFonts w:asciiTheme="minorHAnsi" w:hAnsiTheme="minorHAnsi"/>
+              </w:rPr>
+            </w:pPr>
+            <w:r>
+              <w:rPr>
+                <w:rFonts w:asciiTheme="minorHAnsi" w:hAnsiTheme="minorHAnsi"/>
+              </w:rPr>
+              <w:t>eCoachingFixed.dll</w:t>
+            </w:r>
+          </w:p>
+        </w:tc>
+      </w:tr>
+      <w:tr>
+        <w:tc>
+          <w:tcPr>
+            <w:tcW w:w="2549" w:type="dxa"/>
+          </w:tcPr>
+          <w:p>
+            <w:pPr>
+              <w:pStyle w:val="CommentText"/>
+              <w:numPr>
+                <w:ilvl w:val="12"/>
+                <w:numId w:val="0"/>
+              </w:numPr>
+              <w:rPr>
+                <w:rFonts w:asciiTheme="minorHAnsi" w:hAnsiTheme="minorHAnsi"/>
+              </w:rPr>
+            </w:pPr>
+            <w:r>
+              <w:rPr>
+                <w:rFonts w:asciiTheme="minorHAnsi" w:hAnsiTheme="minorHAnsi"/>
+              </w:rPr>
+              <w:t>Supporting Documentation</w:t>
+            </w:r>
+          </w:p>
+        </w:tc>
+        <w:tc>
+          <w:tcPr>
+            <w:tcW w:w="10455" w:type="dxa"/>
+          </w:tcPr>
+          <w:p>
+            <w:pPr>
+              <w:rPr>
+                <w:rFonts w:asciiTheme="minorHAnsi" w:hAnsiTheme="minorHAnsi"/>
+              </w:rPr>
+            </w:pPr>
+            <w:r>
+              <w:rPr>
+                <w:rFonts w:asciiTheme="minorHAnsi" w:hAnsiTheme="minorHAnsi"/>
+              </w:rPr>
+              <w:t>eCoaching_Dashboard_Website_DD_v02.docx</w:t>
+            </w:r>
+          </w:p>
+        </w:tc>
+      </w:tr>
+      <w:tr>
+        <w:tc>
+          <w:tcPr>
+            <w:tcW w:w="2549" w:type="dxa"/>
+          </w:tcPr>
+          <w:p>
+            <w:pPr>
+              <w:pStyle w:val="CommentText"/>
+              <w:numPr>
+                <w:ilvl w:val="12"/>
+                <w:numId w:val="0"/>
+              </w:numPr>
+              <w:rPr>
+                <w:rFonts w:asciiTheme="minorHAnsi" w:hAnsiTheme="minorHAnsi"/>
+              </w:rPr>
+            </w:pPr>
+            <w:r>
+              <w:rPr>
+                <w:rFonts w:asciiTheme="minorHAnsi" w:hAnsiTheme="minorHAnsi"/>
+              </w:rPr>
+              <w:t>Notes</w:t>
+            </w:r>
+          </w:p>
+        </w:tc>
+        <w:tc>
+          <w:tcPr>
+            <w:tcW w:w="10455" w:type="dxa"/>
+          </w:tcPr>
+          <w:p>
+            <w:pPr>
+              <w:rPr>
+                <w:rFonts w:asciiTheme="minorHAnsi" w:hAnsiTheme="minorHAnsi"/>
+              </w:rPr>
+            </w:pPr>
+          </w:p>
+        </w:tc>
+      </w:tr>
+    </w:tbl>
+    <w:p/>
+    <w:p/>
+    <w:tbl>
+      <w:tblPr>
+        <w:tblW w:w="13500" w:type="dxa"/>
+        <w:tblInd w:w="-612" w:type="dxa"/>
+        <w:tblBorders>
+          <w:top w:val="double" w:sz="4" w:space="0" w:color="auto"/>
+          <w:left w:val="double" w:sz="4" w:space="0" w:color="auto"/>
+          <w:bottom w:val="double" w:sz="4" w:space="0" w:color="auto"/>
+          <w:right w:val="double" w:sz="4" w:space="0" w:color="auto"/>
+          <w:insideH w:val="single" w:sz="6" w:space="0" w:color="auto"/>
+          <w:insideV w:val="single" w:sz="6" w:space="0" w:color="auto"/>
+        </w:tblBorders>
+        <w:tblLayout w:type="fixed"/>
+        <w:tblLook w:val="0000" w:firstRow="0" w:lastRow="0" w:firstColumn="0" w:lastColumn="0" w:noHBand="0" w:noVBand="0"/>
+      </w:tblPr>
+      <w:tblGrid>
+        <w:gridCol w:w="900"/>
+        <w:gridCol w:w="3960"/>
+        <w:gridCol w:w="4500"/>
+        <w:gridCol w:w="1260"/>
+        <w:gridCol w:w="2880"/>
+      </w:tblGrid>
+      <w:tr>
+        <w:trPr>
+          <w:cantSplit/>
+          <w:tblHeader/>
+        </w:trPr>
+        <w:tc>
+          <w:tcPr>
+            <w:tcW w:w="900" w:type="dxa"/>
+            <w:shd w:val="clear" w:color="auto" w:fill="A6A6A6"/>
+          </w:tcPr>
+          <w:p>
+            <w:pPr>
+              <w:pStyle w:val="Header"/>
+              <w:tabs>
+                <w:tab w:val="clear" w:pos="4320"/>
+                <w:tab w:val="clear" w:pos="8640"/>
+              </w:tabs>
+              <w:spacing w:before="40" w:after="40"/>
+              <w:jc w:val="both"/>
+              <w:rPr>
+                <w:b/>
+                <w:i/>
+              </w:rPr>
+            </w:pPr>
+            <w:r>
+              <w:rPr>
+                <w:b/>
+              </w:rPr>
+              <w:t>TEST#</w:t>
+            </w:r>
+          </w:p>
+        </w:tc>
+        <w:tc>
+          <w:tcPr>
+            <w:tcW w:w="3960" w:type="dxa"/>
+            <w:shd w:val="clear" w:color="auto" w:fill="A6A6A6"/>
+          </w:tcPr>
+          <w:p>
+            <w:pPr>
+              <w:pStyle w:val="Header"/>
+              <w:tabs>
+                <w:tab w:val="clear" w:pos="4320"/>
+                <w:tab w:val="clear" w:pos="8640"/>
+              </w:tabs>
+              <w:spacing w:before="20" w:after="20"/>
+              <w:rPr>
+                <w:b/>
+                <w:i/>
+              </w:rPr>
+            </w:pPr>
+            <w:r>
+              <w:rPr>
+                <w:b/>
+              </w:rPr>
+              <w:t>ACTION</w:t>
+            </w:r>
+          </w:p>
+        </w:tc>
+        <w:tc>
+          <w:tcPr>
+            <w:tcW w:w="4500" w:type="dxa"/>
+            <w:shd w:val="clear" w:color="auto" w:fill="A6A6A6"/>
+          </w:tcPr>
+          <w:p>
+            <w:pPr>
+              <w:pStyle w:val="Header"/>
+              <w:tabs>
+                <w:tab w:val="clear" w:pos="4320"/>
+                <w:tab w:val="clear" w:pos="8640"/>
+              </w:tabs>
+              <w:spacing w:before="40" w:after="40"/>
+              <w:rPr>
+                <w:b/>
+                <w:i/>
+              </w:rPr>
+            </w:pPr>
+            <w:r>
+              <w:rPr>
+                <w:b/>
+              </w:rPr>
+              <w:t xml:space="preserve">EXPECTED RESULTS </w:t>
+            </w:r>
+          </w:p>
+        </w:tc>
+        <w:tc>
+          <w:tcPr>
+            <w:tcW w:w="1260" w:type="dxa"/>
+            <w:shd w:val="clear" w:color="auto" w:fill="A6A6A6"/>
+          </w:tcPr>
+          <w:p>
+            <w:pPr>
+              <w:pStyle w:val="Header"/>
+              <w:tabs>
+                <w:tab w:val="clear" w:pos="4320"/>
+                <w:tab w:val="clear" w:pos="8640"/>
+              </w:tabs>
+              <w:spacing w:before="40" w:after="40"/>
+              <w:jc w:val="center"/>
+              <w:rPr>
+                <w:b/>
+                <w:i/>
+              </w:rPr>
+            </w:pPr>
+            <w:r>
+              <w:rPr>
+                <w:b/>
+              </w:rPr>
+              <w:t>RESULTS</w:t>
+            </w:r>
+          </w:p>
+          <w:p>
+            <w:pPr>
+              <w:pStyle w:val="Header"/>
+              <w:tabs>
+                <w:tab w:val="clear" w:pos="4320"/>
+                <w:tab w:val="clear" w:pos="8640"/>
+              </w:tabs>
+              <w:spacing w:before="40" w:after="40"/>
+              <w:jc w:val="center"/>
+              <w:rPr>
+                <w:b/>
+                <w:i/>
+              </w:rPr>
+            </w:pPr>
+            <w:r>
+              <w:rPr>
+                <w:b/>
+              </w:rPr>
+              <w:t>P/F/I</w:t>
+            </w:r>
+          </w:p>
+        </w:tc>
+        <w:tc>
+          <w:tcPr>
+            <w:tcW w:w="2880" w:type="dxa"/>
+            <w:shd w:val="clear" w:color="auto" w:fill="A6A6A6"/>
+          </w:tcPr>
+          <w:p>
+            <w:pPr>
+              <w:pStyle w:val="Header"/>
+              <w:tabs>
+                <w:tab w:val="clear" w:pos="4320"/>
+                <w:tab w:val="clear" w:pos="8640"/>
+              </w:tabs>
+              <w:spacing w:before="40" w:after="40"/>
+              <w:rPr>
+                <w:b/>
+                <w:i/>
+              </w:rPr>
+            </w:pPr>
+            <w:r>
+              <w:rPr>
+                <w:b/>
+              </w:rPr>
+              <w:t>COMMENTS</w:t>
+            </w:r>
+          </w:p>
+        </w:tc>
+      </w:tr>
+      <w:tr>
+        <w:trPr>
+          <w:cantSplit/>
+        </w:trPr>
+        <w:tc>
+          <w:tcPr>
+            <w:tcW w:w="900" w:type="dxa"/>
+          </w:tcPr>
+          <w:p>
+            <w:pPr>
+              <w:pStyle w:val="Header"/>
+              <w:numPr>
+                <w:ilvl w:val="0"/>
+                <w:numId w:val="43"/>
+              </w:numPr>
+              <w:tabs>
+                <w:tab w:val="clear" w:pos="4320"/>
+                <w:tab w:val="clear" w:pos="8640"/>
+              </w:tabs>
+              <w:overflowPunct/>
+              <w:autoSpaceDE/>
+              <w:autoSpaceDN/>
+              <w:adjustRightInd/>
+              <w:spacing w:before="40" w:after="40"/>
+              <w:jc w:val="both"/>
+              <w:textAlignment w:val="auto"/>
+              <w:rPr>
+                <w:i/>
+              </w:rPr>
+            </w:pPr>
+          </w:p>
+        </w:tc>
+        <w:tc>
+          <w:tcPr>
+            <w:tcW w:w="3960" w:type="dxa"/>
+          </w:tcPr>
+          <w:p>
+            <w:pPr>
+              <w:pStyle w:val="CSETableText"/>
+              <w:ind w:left="159"/>
+              <w:rPr>
+                <w:rFonts w:asciiTheme="minorHAnsi" w:hAnsiTheme="minorHAnsi"/>
+                <w:bCs/>
+                <w:szCs w:val="20"/>
+              </w:rPr>
+            </w:pPr>
+            <w:r>
+              <w:rPr>
+                <w:rFonts w:asciiTheme="minorHAnsi" w:hAnsiTheme="minorHAnsi"/>
+                <w:bCs/>
+                <w:szCs w:val="20"/>
+              </w:rPr>
+              <w:t xml:space="preserve">Launch link to test main </w:t>
+            </w:r>
+            <w:r>
+              <w:rPr>
+                <w:rFonts w:asciiTheme="minorHAnsi" w:hAnsiTheme="minorHAnsi"/>
+                <w:bCs/>
+                <w:szCs w:val="20"/>
+              </w:rPr>
+              <w:t xml:space="preserve">dashboard </w:t>
+            </w:r>
+            <w:r>
+              <w:rPr>
+                <w:rFonts w:asciiTheme="minorHAnsi" w:hAnsiTheme="minorHAnsi"/>
+                <w:bCs/>
+                <w:szCs w:val="20"/>
+              </w:rPr>
+              <w:t xml:space="preserve">page using an </w:t>
+            </w:r>
+            <w:r>
+              <w:rPr>
+                <w:rFonts w:asciiTheme="minorHAnsi" w:hAnsiTheme="minorHAnsi"/>
+                <w:bCs/>
+                <w:szCs w:val="20"/>
+              </w:rPr>
+              <w:t xml:space="preserve">application </w:t>
+            </w:r>
+            <w:r>
+              <w:rPr>
+                <w:rFonts w:asciiTheme="minorHAnsi" w:hAnsiTheme="minorHAnsi"/>
+                <w:bCs/>
+                <w:szCs w:val="20"/>
+              </w:rPr>
+              <w:t xml:space="preserve">account </w:t>
+            </w:r>
+            <w:r>
+              <w:rPr>
+                <w:rFonts w:asciiTheme="minorHAnsi" w:hAnsiTheme="minorHAnsi"/>
+                <w:bCs/>
+                <w:szCs w:val="20"/>
+              </w:rPr>
+              <w:t>:</w:t>
+            </w:r>
+            <w:r>
+              <w:rPr>
+                <w:rFonts w:asciiTheme="minorHAnsi" w:hAnsiTheme="minorHAnsi"/>
+                <w:bCs/>
+                <w:szCs w:val="20"/>
+              </w:rPr>
+              <w:br/>
+            </w:r>
+          </w:p>
+          <w:p>
+            <w:pPr>
+              <w:pStyle w:val="CSETableText"/>
+              <w:ind w:left="159"/>
+              <w:rPr>
+                <w:rFonts w:asciiTheme="minorHAnsi" w:hAnsiTheme="minorHAnsi"/>
+                <w:bCs/>
+                <w:szCs w:val="20"/>
+              </w:rPr>
+            </w:pPr>
+            <w:hyperlink r:id="rId10" w:history="1">
+              <w:r>
+                <w:rPr>
+                  <w:rStyle w:val="Hyperlink"/>
+                  <w:rFonts w:asciiTheme="minorHAnsi" w:hAnsiTheme="minorHAnsi"/>
+                </w:rPr>
+                <w:t>https://vacmsmpmd01.vangent.local/coach2/default.aspx</w:t>
+              </w:r>
+            </w:hyperlink>
+            <w:r>
+              <w:rPr>
+                <w:rFonts w:asciiTheme="minorHAnsi" w:hAnsiTheme="minorHAnsi"/>
+              </w:rPr>
+              <w:t xml:space="preserve"> </w:t>
+            </w:r>
+          </w:p>
+        </w:tc>
+        <w:tc>
+          <w:tcPr>
+            <w:tcW w:w="4500" w:type="dxa"/>
+          </w:tcPr>
+          <w:p>
+            <w:pPr>
+              <w:pStyle w:val="Header"/>
+              <w:tabs>
+                <w:tab w:val="clear" w:pos="4320"/>
+                <w:tab w:val="clear" w:pos="8640"/>
+              </w:tabs>
+              <w:spacing w:before="40" w:after="40"/>
+              <w:rPr>
+                <w:rFonts w:asciiTheme="minorHAnsi" w:hAnsiTheme="minorHAnsi" w:cs="Courier New"/>
+                <w:sz w:val="16"/>
+              </w:rPr>
+            </w:pPr>
+            <w:r>
+              <w:rPr>
+                <w:rFonts w:asciiTheme="minorHAnsi" w:hAnsiTheme="minorHAnsi"/>
+              </w:rPr>
+              <w:t>Main page successfully loads with credentials passed</w:t>
+            </w:r>
+            <w:r>
+              <w:rPr>
+                <w:rFonts w:asciiTheme="minorHAnsi" w:hAnsiTheme="minorHAnsi"/>
+              </w:rPr>
+              <w:t xml:space="preserve"> reflecting data in </w:t>
+            </w:r>
+            <w:proofErr w:type="spellStart"/>
+            <w:r>
+              <w:rPr>
+                <w:rFonts w:asciiTheme="minorHAnsi" w:hAnsiTheme="minorHAnsi"/>
+              </w:rPr>
+              <w:t>eCoachingTest</w:t>
+            </w:r>
+            <w:proofErr w:type="spellEnd"/>
+            <w:r>
+              <w:rPr>
+                <w:rFonts w:asciiTheme="minorHAnsi" w:hAnsiTheme="minorHAnsi"/>
+              </w:rPr>
+              <w:t xml:space="preserve"> </w:t>
+            </w:r>
+            <w:proofErr w:type="spellStart"/>
+            <w:r>
+              <w:rPr>
+                <w:rFonts w:asciiTheme="minorHAnsi" w:hAnsiTheme="minorHAnsi"/>
+              </w:rPr>
+              <w:t>db</w:t>
+            </w:r>
+            <w:proofErr w:type="spellEnd"/>
+          </w:p>
+        </w:tc>
+        <w:tc>
+          <w:tcPr>
+            <w:tcW w:w="1260" w:type="dxa"/>
+          </w:tcPr>
+          <w:p>
+            <w:pPr>
+              <w:pStyle w:val="Header"/>
+              <w:tabs>
+                <w:tab w:val="clear" w:pos="4320"/>
+                <w:tab w:val="clear" w:pos="8640"/>
+              </w:tabs>
+              <w:spacing w:before="40" w:after="40"/>
+              <w:jc w:val="center"/>
+              <w:rPr>
+                <w:i/>
+              </w:rPr>
+            </w:pPr>
+            <w:r>
+              <w:rPr>
+                <w:i/>
+              </w:rPr>
+              <w:t>P</w:t>
+            </w:r>
+          </w:p>
+          <w:p>
+            <w:pPr>
+              <w:pStyle w:val="Header"/>
+              <w:tabs>
+                <w:tab w:val="clear" w:pos="4320"/>
+                <w:tab w:val="clear" w:pos="8640"/>
+              </w:tabs>
+              <w:spacing w:before="40" w:after="40"/>
+              <w:jc w:val="center"/>
+              <w:rPr>
+                <w:i/>
+              </w:rPr>
+            </w:pPr>
+            <w:r>
+              <w:rPr>
+                <w:i/>
+              </w:rPr>
+              <w:t>07/21/2014</w:t>
+            </w:r>
+          </w:p>
+        </w:tc>
+        <w:tc>
+          <w:tcPr>
+            <w:tcW w:w="2880" w:type="dxa"/>
+          </w:tcPr>
+          <w:p>
+            <w:pPr>
+              <w:pStyle w:val="Header"/>
+              <w:tabs>
+                <w:tab w:val="clear" w:pos="4320"/>
+                <w:tab w:val="clear" w:pos="8640"/>
+              </w:tabs>
+              <w:spacing w:before="40" w:after="40"/>
+              <w:rPr>
+                <w:i/>
+              </w:rPr>
+            </w:pPr>
+          </w:p>
+        </w:tc>
+      </w:tr>
+      <w:tr>
+        <w:trPr>
+          <w:cantSplit/>
+        </w:trPr>
+        <w:tc>
+          <w:tcPr>
+            <w:tcW w:w="900" w:type="dxa"/>
+          </w:tcPr>
+          <w:p>
+            <w:pPr>
+              <w:pStyle w:val="Header"/>
+              <w:numPr>
+                <w:ilvl w:val="0"/>
+                <w:numId w:val="43"/>
+              </w:numPr>
+              <w:tabs>
+                <w:tab w:val="clear" w:pos="4320"/>
+                <w:tab w:val="clear" w:pos="8640"/>
+              </w:tabs>
+              <w:overflowPunct/>
+              <w:autoSpaceDE/>
+              <w:autoSpaceDN/>
+              <w:adjustRightInd/>
+              <w:spacing w:before="40" w:after="40"/>
+              <w:jc w:val="both"/>
+              <w:textAlignment w:val="auto"/>
+              <w:rPr>
+                <w:i/>
+              </w:rPr>
+            </w:pPr>
+          </w:p>
+        </w:tc>
+        <w:tc>
+          <w:tcPr>
+            <w:tcW w:w="3960" w:type="dxa"/>
+          </w:tcPr>
+          <w:p>
+            <w:pPr>
+              <w:pStyle w:val="CSETableText"/>
+              <w:ind w:left="159"/>
+              <w:rPr>
+                <w:rFonts w:asciiTheme="minorHAnsi" w:hAnsiTheme="minorHAnsi"/>
+                <w:bCs/>
+                <w:szCs w:val="20"/>
+              </w:rPr>
+            </w:pPr>
+            <w:r>
+              <w:rPr>
+                <w:rFonts w:asciiTheme="minorHAnsi" w:hAnsiTheme="minorHAnsi"/>
+                <w:bCs/>
+                <w:szCs w:val="20"/>
+              </w:rPr>
+              <w:t>Select My Dashboard tab</w:t>
+            </w:r>
+            <w:r>
+              <w:rPr>
+                <w:rFonts w:asciiTheme="minorHAnsi" w:hAnsiTheme="minorHAnsi"/>
+                <w:bCs/>
+                <w:szCs w:val="20"/>
+              </w:rPr>
+              <w:t xml:space="preserve"> and choose a record to open in review page that has an existing Call ID</w:t>
+            </w:r>
+          </w:p>
+        </w:tc>
+        <w:tc>
+          <w:tcPr>
+            <w:tcW w:w="4500" w:type="dxa"/>
+          </w:tcPr>
+          <w:p>
+            <w:pPr>
+              <w:pStyle w:val="Header"/>
+              <w:tabs>
+                <w:tab w:val="clear" w:pos="4320"/>
+                <w:tab w:val="clear" w:pos="8640"/>
+              </w:tabs>
+              <w:spacing w:before="40" w:after="40"/>
+              <w:rPr>
+                <w:rFonts w:asciiTheme="minorHAnsi" w:hAnsiTheme="minorHAnsi"/>
+              </w:rPr>
+            </w:pPr>
+            <w:r>
+              <w:rPr>
+                <w:rFonts w:asciiTheme="minorHAnsi" w:hAnsiTheme="minorHAnsi"/>
+              </w:rPr>
+              <w:t xml:space="preserve">Verify that </w:t>
+            </w:r>
+            <w:r>
+              <w:rPr>
+                <w:rFonts w:asciiTheme="minorHAnsi" w:hAnsiTheme="minorHAnsi"/>
+              </w:rPr>
+              <w:t>the correct Call ID label and value appear in the right-top side of the screen</w:t>
+            </w:r>
+          </w:p>
+          <w:p>
+            <w:pPr>
+              <w:pStyle w:val="Header"/>
+              <w:tabs>
+                <w:tab w:val="clear" w:pos="4320"/>
+                <w:tab w:val="clear" w:pos="8640"/>
+              </w:tabs>
+              <w:spacing w:before="40" w:after="40"/>
+              <w:rPr>
+                <w:rFonts w:asciiTheme="minorHAnsi" w:hAnsiTheme="minorHAnsi"/>
+              </w:rPr>
+            </w:pPr>
+          </w:p>
+        </w:tc>
+        <w:tc>
+          <w:tcPr>
+            <w:tcW w:w="1260" w:type="dxa"/>
+          </w:tcPr>
+          <w:p>
+            <w:pPr>
+              <w:pStyle w:val="Header"/>
+              <w:spacing w:before="40" w:after="40"/>
+              <w:jc w:val="center"/>
+              <w:rPr>
+                <w:i/>
+              </w:rPr>
+            </w:pPr>
+            <w:r>
+              <w:rPr>
+                <w:i/>
+              </w:rPr>
+              <w:t>P</w:t>
+            </w:r>
+          </w:p>
+          <w:p>
+            <w:pPr>
+              <w:pStyle w:val="Header"/>
+              <w:spacing w:before="40" w:after="40"/>
+              <w:jc w:val="center"/>
+              <w:rPr>
+                <w:i/>
+              </w:rPr>
+            </w:pPr>
+            <w:r>
+              <w:rPr>
+                <w:i/>
+              </w:rPr>
+              <w:t>07/21/2014</w:t>
+            </w:r>
+          </w:p>
+        </w:tc>
+        <w:tc>
+          <w:tcPr>
+            <w:tcW w:w="2880" w:type="dxa"/>
+          </w:tcPr>
+          <w:p>
+            <w:pPr>
+              <w:pStyle w:val="Header"/>
+              <w:spacing w:before="40" w:after="40"/>
+              <w:rPr>
+                <w:i/>
+              </w:rPr>
+            </w:pPr>
+            <w:r>
+              <w:rPr>
+                <w:i/>
+              </w:rPr>
+              <w:t xml:space="preserve">Perform same test for the below </w:t>
+            </w:r>
+            <w:r>
+              <w:rPr>
+                <w:i/>
+              </w:rPr>
+              <w:t>Call ID types</w:t>
+            </w:r>
+            <w:r>
+              <w:rPr>
+                <w:i/>
+              </w:rPr>
+              <w:t xml:space="preserve"> :</w:t>
+            </w:r>
+          </w:p>
+          <w:p>
+            <w:pPr>
+              <w:pStyle w:val="Header"/>
+              <w:spacing w:before="40" w:after="40"/>
+              <w:rPr>
+                <w:i/>
+              </w:rPr>
+            </w:pPr>
+            <w:r>
+              <w:rPr>
+                <w:i/>
+              </w:rPr>
+              <w:t>Verint</w:t>
+            </w:r>
+          </w:p>
+          <w:p>
+            <w:pPr>
+              <w:pStyle w:val="Header"/>
+              <w:spacing w:before="40" w:after="40"/>
+              <w:rPr>
+                <w:i/>
+              </w:rPr>
+            </w:pPr>
+            <w:r>
+              <w:rPr>
+                <w:i/>
+              </w:rPr>
+              <w:t>AVOKE</w:t>
+            </w:r>
+          </w:p>
+          <w:p>
+            <w:pPr>
+              <w:pStyle w:val="Header"/>
+              <w:spacing w:before="40" w:after="40"/>
+              <w:rPr>
+                <w:i/>
+              </w:rPr>
+            </w:pPr>
+            <w:r>
+              <w:rPr>
+                <w:i/>
+              </w:rPr>
+              <w:t>NGD Activity</w:t>
+            </w:r>
+          </w:p>
+          <w:p>
+            <w:pPr>
+              <w:pStyle w:val="Header"/>
+              <w:spacing w:before="40" w:after="40"/>
+              <w:rPr>
+                <w:i/>
+              </w:rPr>
+            </w:pPr>
+            <w:r>
+              <w:rPr>
+                <w:i/>
+              </w:rPr>
+              <w:t>Universal Call</w:t>
+            </w:r>
+          </w:p>
+          <w:p>
+            <w:pPr>
+              <w:pStyle w:val="Header"/>
+              <w:tabs>
+                <w:tab w:val="clear" w:pos="4320"/>
+                <w:tab w:val="clear" w:pos="8640"/>
+              </w:tabs>
+              <w:spacing w:before="40" w:after="40"/>
+              <w:rPr>
+                <w:i/>
+              </w:rPr>
+            </w:pPr>
+          </w:p>
+        </w:tc>
+      </w:tr>
+    </w:tbl>
+    <w:p>
+      <w:pPr>
+        <w:rPr>
+          <w:sz w:val="18"/>
+        </w:rPr>
+      </w:pPr>
+    </w:p>
+    <w:p>
+      <w:pPr>
+        <w:rPr>
+          <w:sz w:val="18"/>
+        </w:rPr>
+      </w:pPr>
+    </w:p>
+    <w:p>
+      <w:pPr>
+        <w:rPr>
+          <w:sz w:val="18"/>
+        </w:rPr>
+      </w:pPr>
+    </w:p>
+    <w:p>
+      <w:pPr>
+        <w:rPr>
+          <w:sz w:val="18"/>
+        </w:rPr>
+      </w:pPr>
+    </w:p>
+    <w:p>
+      <w:pPr>
+        <w:rPr>
+          <w:sz w:val="18"/>
+        </w:rPr>
+      </w:pPr>
+    </w:p>
+    <w:p>
+      <w:pPr>
+        <w:rPr>
+          <w:sz w:val="18"/>
+        </w:rPr>
+      </w:pPr>
+    </w:p>
+    <w:p>
+      <w:pPr>
+        <w:rPr>
+          <w:sz w:val="18"/>
+        </w:rPr>
+      </w:pPr>
+    </w:p>
+    <w:p>
+      <w:pPr>
+        <w:rPr>
+          <w:sz w:val="18"/>
+        </w:rPr>
+      </w:pPr>
+    </w:p>
+    <w:p>
+      <w:pPr>
+        <w:rPr>
+          <w:sz w:val="18"/>
+        </w:rPr>
+      </w:pPr>
+    </w:p>
+    <w:p>
+      <w:pPr>
+        <w:rPr>
+          <w:sz w:val="18"/>
+        </w:rPr>
+      </w:pPr>
+    </w:p>
+    <w:p>
+      <w:pPr>
+        <w:rPr>
+          <w:sz w:val="18"/>
+        </w:rPr>
+      </w:pPr>
+    </w:p>
+    <w:p>
+      <w:pPr>
+        <w:rPr>
+          <w:sz w:val="18"/>
+        </w:rPr>
+      </w:pPr>
+    </w:p>
+    <w:p>
+      <w:pPr>
+        <w:rPr>
+          <w:sz w:val="18"/>
+        </w:rPr>
+      </w:pPr>
+    </w:p>
+    <w:tbl>
+      <w:tblPr>
+        <w:tblW w:w="0" w:type="auto"/>
+        <w:tblInd w:w="-612" w:type="dxa"/>
+        <w:tblBorders>
+          <w:top w:val="single" w:sz="4" w:space="0" w:color="auto"/>
+          <w:left w:val="single" w:sz="4" w:space="0" w:color="auto"/>
+          <w:bottom w:val="single" w:sz="4" w:space="0" w:color="auto"/>
+          <w:right w:val="single" w:sz="4" w:space="0" w:color="auto"/>
+          <w:insideH w:val="single" w:sz="4" w:space="0" w:color="auto"/>
+          <w:insideV w:val="single" w:sz="4" w:space="0" w:color="auto"/>
+        </w:tblBorders>
+        <w:tblLayout w:type="fixed"/>
+        <w:tblLook w:val="0000" w:firstRow="0" w:lastRow="0" w:firstColumn="0" w:lastColumn="0" w:noHBand="0" w:noVBand="0"/>
+      </w:tblPr>
+      <w:tblGrid>
+        <w:gridCol w:w="2549"/>
+        <w:gridCol w:w="10455"/>
+      </w:tblGrid>
+      <w:tr>
+        <w:trPr>
+          <w:tblHeader/>
+        </w:trPr>
+        <w:tc>
+          <w:tcPr>
+            <w:tcW w:w="2549" w:type="dxa"/>
+            <w:shd w:val="solid" w:color="auto" w:fill="000000"/>
+          </w:tcPr>
+          <w:p>
+            <w:pPr>
+              <w:numPr>
+                <w:ilvl w:val="12"/>
+                <w:numId w:val="0"/>
+              </w:numPr>
+              <w:jc w:val="center"/>
+              <w:rPr>
+                <w:rFonts w:ascii="Arial" w:hAnsi="Arial"/>
+                <w:b/>
+                <w:sz w:val="18"/>
+              </w:rPr>
+            </w:pPr>
+            <w:r>
+              <w:rPr>
+                <w:rFonts w:ascii="Arial" w:hAnsi="Arial"/>
+                <w:b/>
+                <w:sz w:val="18"/>
+              </w:rPr>
+              <w:t>Item</w:t>
+            </w:r>
+          </w:p>
+        </w:tc>
+        <w:tc>
+          <w:tcPr>
+            <w:tcW w:w="10455" w:type="dxa"/>
+            <w:shd w:val="solid" w:color="auto" w:fill="000000"/>
+          </w:tcPr>
+          <w:p>
+            <w:pPr>
+              <w:numPr>
+                <w:ilvl w:val="12"/>
+                <w:numId w:val="0"/>
+              </w:numPr>
+              <w:jc w:val="center"/>
+              <w:rPr>
+                <w:rFonts w:ascii="Arial" w:hAnsi="Arial"/>
+                <w:b/>
+                <w:sz w:val="18"/>
+              </w:rPr>
+            </w:pPr>
+            <w:r>
+              <w:rPr>
+                <w:rFonts w:ascii="Arial" w:hAnsi="Arial"/>
+                <w:b/>
+                <w:sz w:val="18"/>
+              </w:rPr>
+              <w:t>Description</w:t>
+            </w:r>
+          </w:p>
+        </w:tc>
+      </w:tr>
+      <w:tr>
+        <w:tc>
+          <w:tcPr>
+            <w:tcW w:w="2549" w:type="dxa"/>
+          </w:tcPr>
+          <w:p>
+            <w:pPr>
+              <w:pStyle w:val="CommentText"/>
+              <w:numPr>
+                <w:ilvl w:val="12"/>
+                <w:numId w:val="0"/>
+              </w:numPr>
+              <w:rPr>
+                <w:rFonts w:asciiTheme="minorHAnsi" w:hAnsiTheme="minorHAnsi"/>
+              </w:rPr>
+            </w:pPr>
+            <w:r>
+              <w:rPr>
+                <w:rFonts w:asciiTheme="minorHAnsi" w:hAnsiTheme="minorHAnsi"/>
+              </w:rPr>
+              <w:t>Test Case ID</w:t>
+            </w:r>
+          </w:p>
+        </w:tc>
+        <w:tc>
+          <w:tcPr>
+            <w:tcW w:w="10455" w:type="dxa"/>
+          </w:tcPr>
+          <w:p>
+            <w:pPr>
+              <w:rPr>
+                <w:rFonts w:asciiTheme="minorHAnsi" w:hAnsiTheme="minorHAnsi"/>
+              </w:rPr>
+            </w:pPr>
+            <w:r>
+              <w:rPr>
+                <w:rFonts w:asciiTheme="minorHAnsi" w:hAnsiTheme="minorHAnsi"/>
+              </w:rPr>
+              <w:t>ECUIDASH0</w:t>
+            </w:r>
+            <w:r>
+              <w:rPr>
+                <w:rFonts w:asciiTheme="minorHAnsi" w:hAnsiTheme="minorHAnsi"/>
+              </w:rPr>
+              <w:t>3</w:t>
+            </w:r>
+          </w:p>
+        </w:tc>
+      </w:tr>
+      <w:tr>
+        <w:tc>
+          <w:tcPr>
+            <w:tcW w:w="2549" w:type="dxa"/>
+          </w:tcPr>
+          <w:p>
+            <w:pPr>
+              <w:pStyle w:val="CommentText"/>
+              <w:numPr>
+                <w:ilvl w:val="12"/>
+                <w:numId w:val="0"/>
+              </w:numPr>
+              <w:rPr>
+                <w:rFonts w:asciiTheme="minorHAnsi" w:hAnsiTheme="minorHAnsi"/>
+              </w:rPr>
+            </w:pPr>
+            <w:r>
+              <w:rPr>
+                <w:rFonts w:asciiTheme="minorHAnsi" w:hAnsiTheme="minorHAnsi"/>
+              </w:rPr>
+              <w:t>Source Description</w:t>
+            </w:r>
+          </w:p>
+        </w:tc>
+        <w:tc>
+          <w:tcPr>
+            <w:tcW w:w="10455" w:type="dxa"/>
+          </w:tcPr>
+          <w:p>
+            <w:pPr>
+              <w:rPr>
+                <w:rFonts w:asciiTheme="minorHAnsi" w:hAnsiTheme="minorHAnsi"/>
+              </w:rPr>
+            </w:pPr>
+            <w:r>
+              <w:rPr>
+                <w:rFonts w:asciiTheme="minorHAnsi" w:hAnsiTheme="minorHAnsi"/>
+              </w:rPr>
+              <w:t>SCCB-P1</w:t>
+            </w:r>
+            <w:r>
+              <w:rPr>
+                <w:rFonts w:asciiTheme="minorHAnsi" w:hAnsiTheme="minorHAnsi"/>
+              </w:rPr>
+              <w:t>2930</w:t>
+            </w:r>
+            <w:r>
+              <w:rPr>
+                <w:rFonts w:asciiTheme="minorHAnsi" w:hAnsiTheme="minorHAnsi"/>
+              </w:rPr>
+              <w:t xml:space="preserve">: eCoaching - </w:t>
+            </w:r>
+            <w:r>
+              <w:rPr>
+                <w:rFonts w:asciiTheme="minorHAnsi" w:hAnsiTheme="minorHAnsi"/>
+              </w:rPr>
+              <w:t>eCoaching Log - Display Verint scorecard name on eCL forms</w:t>
+            </w:r>
+            <w:r>
+              <w:rPr>
+                <w:rFonts w:asciiTheme="minorHAnsi" w:hAnsiTheme="minorHAnsi"/>
+              </w:rPr>
+              <w:t xml:space="preserve"> </w:t>
+            </w:r>
+          </w:p>
+        </w:tc>
+      </w:tr>
+      <w:tr>
+        <w:tc>
+          <w:tcPr>
+            <w:tcW w:w="2549" w:type="dxa"/>
+          </w:tcPr>
+          <w:p>
+            <w:pPr>
+              <w:pStyle w:val="CommentText"/>
+              <w:numPr>
+                <w:ilvl w:val="12"/>
+                <w:numId w:val="0"/>
+              </w:numPr>
+              <w:rPr>
+                <w:rFonts w:asciiTheme="minorHAnsi" w:hAnsiTheme="minorHAnsi"/>
+              </w:rPr>
+            </w:pPr>
+            <w:r>
+              <w:rPr>
+                <w:rFonts w:asciiTheme="minorHAnsi" w:hAnsiTheme="minorHAnsi"/>
+              </w:rPr>
+              <w:t>Test Location</w:t>
+            </w:r>
+          </w:p>
+        </w:tc>
+        <w:tc>
+          <w:tcPr>
+            <w:tcW w:w="10455" w:type="dxa"/>
+          </w:tcPr>
+          <w:p>
+            <w:pPr>
+              <w:rPr>
+                <w:rFonts w:asciiTheme="minorHAnsi" w:hAnsiTheme="minorHAnsi"/>
+              </w:rPr>
+            </w:pPr>
+            <w:r>
+              <w:rPr>
+                <w:rFonts w:asciiTheme="minorHAnsi" w:hAnsiTheme="minorHAnsi"/>
+              </w:rPr>
+              <w:t xml:space="preserve">https://vacmsmpmd01.vangent.local/coach2/default.aspx </w:t>
+            </w:r>
+          </w:p>
+        </w:tc>
+      </w:tr>
+      <w:tr>
+        <w:tc>
+          <w:tcPr>
+            <w:tcW w:w="2549" w:type="dxa"/>
+          </w:tcPr>
+          <w:p>
+            <w:pPr>
+              <w:pStyle w:val="CommentText"/>
+              <w:numPr>
+                <w:ilvl w:val="12"/>
+                <w:numId w:val="0"/>
+              </w:numPr>
+              <w:rPr>
+                <w:rFonts w:asciiTheme="minorHAnsi" w:hAnsiTheme="minorHAnsi"/>
+              </w:rPr>
+            </w:pPr>
+            <w:r>
+              <w:rPr>
+                <w:rFonts w:asciiTheme="minorHAnsi" w:hAnsiTheme="minorHAnsi"/>
+              </w:rPr>
+              <w:t>Updated File(s)</w:t>
+            </w:r>
+          </w:p>
+        </w:tc>
+        <w:tc>
+          <w:tcPr>
+            <w:tcW w:w="10455" w:type="dxa"/>
+          </w:tcPr>
+          <w:p>
+            <w:pPr>
+              <w:rPr>
+                <w:rFonts w:asciiTheme="minorHAnsi" w:hAnsiTheme="minorHAnsi"/>
+              </w:rPr>
+            </w:pPr>
+            <w:r>
+              <w:rPr>
+                <w:rFonts w:asciiTheme="minorHAnsi" w:hAnsiTheme="minorHAnsi"/>
+              </w:rPr>
+              <w:t>review.aspx</w:t>
+            </w:r>
+            <w:r>
+              <w:rPr>
+                <w:rFonts w:asciiTheme="minorHAnsi" w:hAnsiTheme="minorHAnsi"/>
+              </w:rPr>
+              <w:br/>
+              <w:t>review2</w:t>
+            </w:r>
+            <w:r>
+              <w:rPr>
+                <w:rFonts w:asciiTheme="minorHAnsi" w:hAnsiTheme="minorHAnsi"/>
+              </w:rPr>
+              <w:t>.aspx</w:t>
+            </w:r>
+          </w:p>
+          <w:p>
+            <w:pPr>
+              <w:rPr>
+                <w:rFonts w:asciiTheme="minorHAnsi" w:hAnsiTheme="minorHAnsi"/>
+              </w:rPr>
+            </w:pPr>
+            <w:r>
+              <w:rPr>
+                <w:rFonts w:asciiTheme="minorHAnsi" w:hAnsiTheme="minorHAnsi"/>
+              </w:rPr>
+              <w:t>eCoachingFixed.dll</w:t>
+            </w:r>
+          </w:p>
+        </w:tc>
+      </w:tr>
+      <w:tr>
+        <w:tc>
+          <w:tcPr>
+            <w:tcW w:w="2549" w:type="dxa"/>
+          </w:tcPr>
+          <w:p>
+            <w:pPr>
+              <w:pStyle w:val="CommentText"/>
+              <w:numPr>
+                <w:ilvl w:val="12"/>
+                <w:numId w:val="0"/>
+              </w:numPr>
+              <w:rPr>
+                <w:rFonts w:asciiTheme="minorHAnsi" w:hAnsiTheme="minorHAnsi"/>
+              </w:rPr>
+            </w:pPr>
+            <w:r>
+              <w:rPr>
+                <w:rFonts w:asciiTheme="minorHAnsi" w:hAnsiTheme="minorHAnsi"/>
+              </w:rPr>
+              <w:t>Supporting Documentation</w:t>
+            </w:r>
+          </w:p>
+        </w:tc>
+        <w:tc>
+          <w:tcPr>
+            <w:tcW w:w="10455" w:type="dxa"/>
+          </w:tcPr>
+          <w:p>
+            <w:pPr>
+              <w:rPr>
+                <w:rFonts w:asciiTheme="minorHAnsi" w:hAnsiTheme="minorHAnsi"/>
+              </w:rPr>
+            </w:pPr>
+            <w:r>
+              <w:rPr>
+                <w:rFonts w:asciiTheme="minorHAnsi" w:hAnsiTheme="minorHAnsi"/>
+              </w:rPr>
+              <w:t>eCoaching_Dashboard_Website_DD_v02.docx</w:t>
+            </w:r>
+          </w:p>
+        </w:tc>
+      </w:tr>
+      <w:tr>
+        <w:tc>
+          <w:tcPr>
+            <w:tcW w:w="2549" w:type="dxa"/>
+          </w:tcPr>
+          <w:p>
+            <w:pPr>
+              <w:pStyle w:val="CommentText"/>
+              <w:numPr>
+                <w:ilvl w:val="12"/>
+                <w:numId w:val="0"/>
+              </w:numPr>
+              <w:rPr>
+                <w:rFonts w:asciiTheme="minorHAnsi" w:hAnsiTheme="minorHAnsi"/>
+              </w:rPr>
+            </w:pPr>
+            <w:r>
+              <w:rPr>
+                <w:rFonts w:asciiTheme="minorHAnsi" w:hAnsiTheme="minorHAnsi"/>
+              </w:rPr>
+              <w:t>Notes</w:t>
+            </w:r>
+          </w:p>
+        </w:tc>
+        <w:tc>
+          <w:tcPr>
+            <w:tcW w:w="10455" w:type="dxa"/>
+          </w:tcPr>
+          <w:p>
+            <w:pPr>
+              <w:rPr>
+                <w:rFonts w:asciiTheme="minorHAnsi" w:hAnsiTheme="minorHAnsi"/>
+              </w:rPr>
+            </w:pPr>
+          </w:p>
+        </w:tc>
+      </w:tr>
+    </w:tbl>
+    <w:p/>
+    <w:p/>
+    <w:tbl>
+      <w:tblPr>
+        <w:tblW w:w="13500" w:type="dxa"/>
+        <w:tblInd w:w="-612" w:type="dxa"/>
+        <w:tblBorders>
+          <w:top w:val="double" w:sz="4" w:space="0" w:color="auto"/>
+          <w:left w:val="double" w:sz="4" w:space="0" w:color="auto"/>
+          <w:bottom w:val="double" w:sz="4" w:space="0" w:color="auto"/>
+          <w:right w:val="double" w:sz="4" w:space="0" w:color="auto"/>
+          <w:insideH w:val="single" w:sz="6" w:space="0" w:color="auto"/>
+          <w:insideV w:val="single" w:sz="6" w:space="0" w:color="auto"/>
+        </w:tblBorders>
+        <w:tblLayout w:type="fixed"/>
+        <w:tblLook w:val="0000" w:firstRow="0" w:lastRow="0" w:firstColumn="0" w:lastColumn="0" w:noHBand="0" w:noVBand="0"/>
+      </w:tblPr>
+      <w:tblGrid>
+        <w:gridCol w:w="900"/>
+        <w:gridCol w:w="3960"/>
+        <w:gridCol w:w="4500"/>
+        <w:gridCol w:w="1260"/>
+        <w:gridCol w:w="2880"/>
+      </w:tblGrid>
+      <w:tr>
+        <w:trPr>
+          <w:cantSplit/>
+          <w:tblHeader/>
+        </w:trPr>
+        <w:tc>
+          <w:tcPr>
+            <w:tcW w:w="900" w:type="dxa"/>
+            <w:shd w:val="clear" w:color="auto" w:fill="A6A6A6"/>
+          </w:tcPr>
+          <w:p>
+            <w:pPr>
+              <w:pStyle w:val="Header"/>
+              <w:tabs>
+                <w:tab w:val="clear" w:pos="4320"/>
+                <w:tab w:val="clear" w:pos="8640"/>
+              </w:tabs>
+              <w:spacing w:before="40" w:after="40"/>
+              <w:jc w:val="both"/>
+              <w:rPr>
+                <w:b/>
+                <w:i/>
+              </w:rPr>
+            </w:pPr>
+            <w:r>
+              <w:rPr>
+                <w:b/>
+              </w:rPr>
+              <w:t>TEST#</w:t>
+            </w:r>
+          </w:p>
+        </w:tc>
+        <w:tc>
+          <w:tcPr>
+            <w:tcW w:w="3960" w:type="dxa"/>
+            <w:shd w:val="clear" w:color="auto" w:fill="A6A6A6"/>
+          </w:tcPr>
+          <w:p>
+            <w:pPr>
+              <w:pStyle w:val="Header"/>
+              <w:tabs>
+                <w:tab w:val="clear" w:pos="4320"/>
+                <w:tab w:val="clear" w:pos="8640"/>
+              </w:tabs>
+              <w:spacing w:before="20" w:after="20"/>
+              <w:rPr>
+                <w:b/>
+                <w:i/>
+              </w:rPr>
+            </w:pPr>
+            <w:r>
+              <w:rPr>
+                <w:b/>
+              </w:rPr>
+              <w:t>ACTION</w:t>
+            </w:r>
+          </w:p>
+        </w:tc>
+        <w:tc>
+          <w:tcPr>
+            <w:tcW w:w="4500" w:type="dxa"/>
+            <w:shd w:val="clear" w:color="auto" w:fill="A6A6A6"/>
+          </w:tcPr>
+          <w:p>
+            <w:pPr>
+              <w:pStyle w:val="Header"/>
+              <w:tabs>
+                <w:tab w:val="clear" w:pos="4320"/>
+                <w:tab w:val="clear" w:pos="8640"/>
+              </w:tabs>
+              <w:spacing w:before="40" w:after="40"/>
+              <w:rPr>
+                <w:b/>
+                <w:i/>
+              </w:rPr>
+            </w:pPr>
+            <w:r>
+              <w:rPr>
+                <w:b/>
+              </w:rPr>
+              <w:t xml:space="preserve">EXPECTED RESULTS </w:t>
+            </w:r>
+          </w:p>
+        </w:tc>
+        <w:tc>
+          <w:tcPr>
+            <w:tcW w:w="1260" w:type="dxa"/>
+            <w:shd w:val="clear" w:color="auto" w:fill="A6A6A6"/>
+          </w:tcPr>
+          <w:p>
+            <w:pPr>
+              <w:pStyle w:val="Header"/>
+              <w:tabs>
+                <w:tab w:val="clear" w:pos="4320"/>
+                <w:tab w:val="clear" w:pos="8640"/>
+              </w:tabs>
+              <w:spacing w:before="40" w:after="40"/>
+              <w:jc w:val="center"/>
+              <w:rPr>
+                <w:b/>
+                <w:i/>
+              </w:rPr>
+            </w:pPr>
+            <w:r>
+              <w:rPr>
+                <w:b/>
+              </w:rPr>
+              <w:t>RESULTS</w:t>
+            </w:r>
+          </w:p>
+          <w:p>
+            <w:pPr>
+              <w:pStyle w:val="Header"/>
+              <w:tabs>
+                <w:tab w:val="clear" w:pos="4320"/>
+                <w:tab w:val="clear" w:pos="8640"/>
+              </w:tabs>
+              <w:spacing w:before="40" w:after="40"/>
+              <w:jc w:val="center"/>
+              <w:rPr>
+                <w:b/>
+                <w:i/>
+              </w:rPr>
+            </w:pPr>
+            <w:r>
+              <w:rPr>
+                <w:b/>
+              </w:rPr>
+              <w:t>P/F/I</w:t>
+            </w:r>
+          </w:p>
+        </w:tc>
+        <w:tc>
+          <w:tcPr>
+            <w:tcW w:w="2880" w:type="dxa"/>
+            <w:shd w:val="clear" w:color="auto" w:fill="A6A6A6"/>
+          </w:tcPr>
+          <w:p>
+            <w:pPr>
+              <w:pStyle w:val="Header"/>
+              <w:tabs>
+                <w:tab w:val="clear" w:pos="4320"/>
+                <w:tab w:val="clear" w:pos="8640"/>
+              </w:tabs>
+              <w:spacing w:before="40" w:after="40"/>
+              <w:rPr>
+                <w:b/>
+                <w:i/>
+              </w:rPr>
+            </w:pPr>
+            <w:r>
+              <w:rPr>
+                <w:b/>
+              </w:rPr>
+              <w:t>COMMENTS</w:t>
+            </w:r>
+          </w:p>
+        </w:tc>
+      </w:tr>
+      <w:tr>
+        <w:trPr>
+          <w:cantSplit/>
+        </w:trPr>
+        <w:tc>
+          <w:tcPr>
+            <w:tcW w:w="900" w:type="dxa"/>
+          </w:tcPr>
+          <w:p>
+            <w:pPr>
+              <w:pStyle w:val="Header"/>
+              <w:numPr>
+                <w:ilvl w:val="0"/>
+                <w:numId w:val="44"/>
+              </w:numPr>
+              <w:tabs>
+                <w:tab w:val="clear" w:pos="4320"/>
+                <w:tab w:val="clear" w:pos="8640"/>
+              </w:tabs>
+              <w:overflowPunct/>
+              <w:autoSpaceDE/>
+              <w:autoSpaceDN/>
+              <w:adjustRightInd/>
+              <w:spacing w:before="40" w:after="40"/>
+              <w:jc w:val="both"/>
+              <w:textAlignment w:val="auto"/>
+              <w:rPr>
+                <w:i/>
+              </w:rPr>
+            </w:pPr>
+          </w:p>
+        </w:tc>
+        <w:tc>
+          <w:tcPr>
+            <w:tcW w:w="3960" w:type="dxa"/>
+          </w:tcPr>
+          <w:p>
+            <w:pPr>
+              <w:pStyle w:val="CSETableText"/>
+              <w:ind w:left="159"/>
+              <w:rPr>
+                <w:rFonts w:asciiTheme="minorHAnsi" w:hAnsiTheme="minorHAnsi"/>
+                <w:bCs/>
+                <w:szCs w:val="20"/>
+              </w:rPr>
+            </w:pPr>
+            <w:r>
+              <w:rPr>
+                <w:rFonts w:asciiTheme="minorHAnsi" w:hAnsiTheme="minorHAnsi"/>
+                <w:bCs/>
+                <w:szCs w:val="20"/>
+              </w:rPr>
+              <w:t xml:space="preserve">Launch link to test main </w:t>
+            </w:r>
+            <w:r>
+              <w:rPr>
+                <w:rFonts w:asciiTheme="minorHAnsi" w:hAnsiTheme="minorHAnsi"/>
+                <w:bCs/>
+                <w:szCs w:val="20"/>
+              </w:rPr>
+              <w:t xml:space="preserve">dashboard </w:t>
+            </w:r>
+            <w:r>
+              <w:rPr>
+                <w:rFonts w:asciiTheme="minorHAnsi" w:hAnsiTheme="minorHAnsi"/>
+                <w:bCs/>
+                <w:szCs w:val="20"/>
+              </w:rPr>
+              <w:t xml:space="preserve">page using an </w:t>
+            </w:r>
+            <w:r>
+              <w:rPr>
+                <w:rFonts w:asciiTheme="minorHAnsi" w:hAnsiTheme="minorHAnsi"/>
+                <w:bCs/>
+                <w:szCs w:val="20"/>
+              </w:rPr>
+              <w:t xml:space="preserve">application </w:t>
+            </w:r>
+            <w:r>
+              <w:rPr>
+                <w:rFonts w:asciiTheme="minorHAnsi" w:hAnsiTheme="minorHAnsi"/>
+                <w:bCs/>
+                <w:szCs w:val="20"/>
+              </w:rPr>
+              <w:t xml:space="preserve">account </w:t>
+            </w:r>
+            <w:r>
+              <w:rPr>
+                <w:rFonts w:asciiTheme="minorHAnsi" w:hAnsiTheme="minorHAnsi"/>
+                <w:bCs/>
+                <w:szCs w:val="20"/>
+              </w:rPr>
+              <w:t>:</w:t>
+            </w:r>
+            <w:r>
+              <w:rPr>
+                <w:rFonts w:asciiTheme="minorHAnsi" w:hAnsiTheme="minorHAnsi"/>
+                <w:bCs/>
+                <w:szCs w:val="20"/>
+              </w:rPr>
+              <w:br/>
+            </w:r>
+          </w:p>
+          <w:p>
+            <w:pPr>
+              <w:pStyle w:val="CSETableText"/>
+              <w:ind w:left="159"/>
+              <w:rPr>
+                <w:rFonts w:asciiTheme="minorHAnsi" w:hAnsiTheme="minorHAnsi"/>
+                <w:bCs/>
+                <w:szCs w:val="20"/>
+              </w:rPr>
+            </w:pPr>
+            <w:hyperlink r:id="rId11" w:history="1">
+              <w:r>
+                <w:rPr>
+                  <w:rStyle w:val="Hyperlink"/>
+                  <w:rFonts w:asciiTheme="minorHAnsi" w:hAnsiTheme="minorHAnsi"/>
+                </w:rPr>
+                <w:t>https://vacmsmpmd01.vangent.local/coach2/default.aspx</w:t>
+              </w:r>
+            </w:hyperlink>
+            <w:r>
+              <w:rPr>
+                <w:rFonts w:asciiTheme="minorHAnsi" w:hAnsiTheme="minorHAnsi"/>
+              </w:rPr>
+              <w:t xml:space="preserve"> </w:t>
+            </w:r>
+          </w:p>
+        </w:tc>
+        <w:tc>
+          <w:tcPr>
+            <w:tcW w:w="4500" w:type="dxa"/>
+          </w:tcPr>
+          <w:p>
+            <w:pPr>
+              <w:pStyle w:val="Header"/>
+              <w:tabs>
+                <w:tab w:val="clear" w:pos="4320"/>
+                <w:tab w:val="clear" w:pos="8640"/>
+              </w:tabs>
+              <w:spacing w:before="40" w:after="40"/>
+              <w:rPr>
+                <w:rFonts w:asciiTheme="minorHAnsi" w:hAnsiTheme="minorHAnsi" w:cs="Courier New"/>
+                <w:sz w:val="16"/>
+              </w:rPr>
+            </w:pPr>
+            <w:r>
+              <w:rPr>
+                <w:rFonts w:asciiTheme="minorHAnsi" w:hAnsiTheme="minorHAnsi"/>
+              </w:rPr>
+              <w:t>Main page successfully loads with credentials passed</w:t>
+            </w:r>
+            <w:r>
+              <w:rPr>
+                <w:rFonts w:asciiTheme="minorHAnsi" w:hAnsiTheme="minorHAnsi"/>
+              </w:rPr>
+              <w:t xml:space="preserve"> reflecting data in </w:t>
+            </w:r>
+            <w:proofErr w:type="spellStart"/>
+            <w:r>
+              <w:rPr>
+                <w:rFonts w:asciiTheme="minorHAnsi" w:hAnsiTheme="minorHAnsi"/>
+              </w:rPr>
+              <w:t>eCoachingTest</w:t>
+            </w:r>
+            <w:proofErr w:type="spellEnd"/>
+            <w:r>
+              <w:rPr>
+                <w:rFonts w:asciiTheme="minorHAnsi" w:hAnsiTheme="minorHAnsi"/>
+              </w:rPr>
+              <w:t xml:space="preserve"> </w:t>
+            </w:r>
+            <w:proofErr w:type="spellStart"/>
+            <w:r>
+              <w:rPr>
+                <w:rFonts w:asciiTheme="minorHAnsi" w:hAnsiTheme="minorHAnsi"/>
+              </w:rPr>
+              <w:t>db</w:t>
+            </w:r>
+            <w:proofErr w:type="spellEnd"/>
+          </w:p>
+        </w:tc>
+        <w:tc>
+          <w:tcPr>
+            <w:tcW w:w="1260" w:type="dxa"/>
+          </w:tcPr>
+          <w:p>
+            <w:pPr>
+              <w:pStyle w:val="Header"/>
+              <w:tabs>
+                <w:tab w:val="clear" w:pos="4320"/>
+                <w:tab w:val="clear" w:pos="8640"/>
+              </w:tabs>
+              <w:spacing w:before="40" w:after="40"/>
+              <w:jc w:val="center"/>
+              <w:rPr>
+                <w:i/>
+              </w:rPr>
+            </w:pPr>
+            <w:r>
+              <w:rPr>
+                <w:i/>
+              </w:rPr>
+              <w:t>P</w:t>
+            </w:r>
+          </w:p>
+          <w:p>
+            <w:pPr>
+              <w:pStyle w:val="Header"/>
+              <w:tabs>
+                <w:tab w:val="clear" w:pos="4320"/>
+                <w:tab w:val="clear" w:pos="8640"/>
+              </w:tabs>
+              <w:spacing w:before="40" w:after="40"/>
+              <w:jc w:val="center"/>
+              <w:rPr>
+                <w:i/>
+              </w:rPr>
+            </w:pPr>
+            <w:r>
+              <w:rPr>
+                <w:i/>
+              </w:rPr>
+              <w:t>07/21/2014</w:t>
+            </w:r>
+          </w:p>
+        </w:tc>
+        <w:tc>
+          <w:tcPr>
+            <w:tcW w:w="2880" w:type="dxa"/>
+          </w:tcPr>
+          <w:p>
+            <w:pPr>
+              <w:pStyle w:val="Header"/>
+              <w:tabs>
+                <w:tab w:val="clear" w:pos="4320"/>
+                <w:tab w:val="clear" w:pos="8640"/>
+              </w:tabs>
+              <w:spacing w:before="40" w:after="40"/>
+              <w:rPr>
+                <w:i/>
+              </w:rPr>
+            </w:pPr>
+          </w:p>
+        </w:tc>
+      </w:tr>
+      <w:tr>
+        <w:trPr>
+          <w:cantSplit/>
+        </w:trPr>
+        <w:tc>
+          <w:tcPr>
+            <w:tcW w:w="900" w:type="dxa"/>
+          </w:tcPr>
+          <w:p>
+            <w:pPr>
+              <w:pStyle w:val="Header"/>
+              <w:numPr>
+                <w:ilvl w:val="0"/>
+                <w:numId w:val="44"/>
+              </w:numPr>
+              <w:tabs>
+                <w:tab w:val="clear" w:pos="4320"/>
+                <w:tab w:val="clear" w:pos="8640"/>
+              </w:tabs>
+              <w:overflowPunct/>
+              <w:autoSpaceDE/>
+              <w:autoSpaceDN/>
+              <w:adjustRightInd/>
+              <w:spacing w:before="40" w:after="40"/>
+              <w:jc w:val="both"/>
+              <w:textAlignment w:val="auto"/>
+              <w:rPr>
+                <w:i/>
+              </w:rPr>
+            </w:pPr>
+          </w:p>
+        </w:tc>
+        <w:tc>
+          <w:tcPr>
+            <w:tcW w:w="3960" w:type="dxa"/>
+          </w:tcPr>
+          <w:p>
+            <w:pPr>
+              <w:pStyle w:val="CSETableText"/>
+              <w:ind w:left="159"/>
+              <w:rPr>
+                <w:rFonts w:asciiTheme="minorHAnsi" w:hAnsiTheme="minorHAnsi"/>
+                <w:bCs/>
+                <w:szCs w:val="20"/>
+              </w:rPr>
+            </w:pPr>
+            <w:r>
+              <w:rPr>
+                <w:rFonts w:asciiTheme="minorHAnsi" w:hAnsiTheme="minorHAnsi"/>
+                <w:bCs/>
+                <w:szCs w:val="20"/>
+              </w:rPr>
+              <w:t xml:space="preserve">Select My Dashboard tab and choose a record to open in review page that has an existing </w:t>
+            </w:r>
+            <w:r>
+              <w:rPr>
+                <w:rFonts w:asciiTheme="minorHAnsi" w:hAnsiTheme="minorHAnsi"/>
+                <w:bCs/>
+                <w:szCs w:val="20"/>
+              </w:rPr>
+              <w:t xml:space="preserve">Verint </w:t>
+            </w:r>
+            <w:r>
+              <w:rPr>
+                <w:rFonts w:asciiTheme="minorHAnsi" w:hAnsiTheme="minorHAnsi"/>
+                <w:bCs/>
+                <w:szCs w:val="20"/>
+              </w:rPr>
+              <w:t>Call ID</w:t>
+            </w:r>
+          </w:p>
+        </w:tc>
+        <w:tc>
+          <w:tcPr>
+            <w:tcW w:w="4500" w:type="dxa"/>
+          </w:tcPr>
+          <w:p>
+            <w:pPr>
+              <w:pStyle w:val="Header"/>
+              <w:tabs>
+                <w:tab w:val="clear" w:pos="4320"/>
+                <w:tab w:val="clear" w:pos="8640"/>
+              </w:tabs>
+              <w:spacing w:before="40" w:after="40"/>
+              <w:rPr>
+                <w:rFonts w:asciiTheme="minorHAnsi" w:hAnsiTheme="minorHAnsi"/>
+              </w:rPr>
+            </w:pPr>
+            <w:r>
+              <w:rPr>
+                <w:rFonts w:asciiTheme="minorHAnsi" w:hAnsiTheme="minorHAnsi"/>
+              </w:rPr>
+              <w:t xml:space="preserve">Verify that </w:t>
+            </w:r>
+            <w:r>
+              <w:rPr>
+                <w:rFonts w:asciiTheme="minorHAnsi" w:hAnsiTheme="minorHAnsi"/>
+              </w:rPr>
+              <w:t>the “Scorecard Name”</w:t>
+            </w:r>
+            <w:r>
+              <w:rPr>
+                <w:rFonts w:asciiTheme="minorHAnsi" w:hAnsiTheme="minorHAnsi"/>
+              </w:rPr>
+              <w:t xml:space="preserve"> label and value appear in the right-top side of the screen</w:t>
+            </w:r>
+            <w:r>
+              <w:rPr>
+                <w:rFonts w:asciiTheme="minorHAnsi" w:hAnsiTheme="minorHAnsi"/>
+              </w:rPr>
+              <w:t xml:space="preserve"> below the “Verint ID” value</w:t>
+            </w:r>
+          </w:p>
+          <w:p>
+            <w:pPr>
+              <w:pStyle w:val="Header"/>
+              <w:tabs>
+                <w:tab w:val="clear" w:pos="4320"/>
+                <w:tab w:val="clear" w:pos="8640"/>
+              </w:tabs>
+              <w:spacing w:before="40" w:after="40"/>
+              <w:rPr>
+                <w:rFonts w:asciiTheme="minorHAnsi" w:hAnsiTheme="minorHAnsi"/>
+              </w:rPr>
+            </w:pPr>
+          </w:p>
+        </w:tc>
+        <w:tc>
+          <w:tcPr>
+            <w:tcW w:w="1260" w:type="dxa"/>
+          </w:tcPr>
+          <w:p>
+            <w:pPr>
+              <w:pStyle w:val="Header"/>
+              <w:spacing w:before="40" w:after="40"/>
+              <w:jc w:val="center"/>
+              <w:rPr>
+                <w:i/>
+              </w:rPr>
+            </w:pPr>
+            <w:r>
+              <w:rPr>
+                <w:i/>
+              </w:rPr>
+              <w:t>P</w:t>
+            </w:r>
+          </w:p>
+          <w:p>
+            <w:pPr>
+              <w:pStyle w:val="Header"/>
+              <w:spacing w:before="40" w:after="40"/>
+              <w:jc w:val="center"/>
+              <w:rPr>
+                <w:i/>
+              </w:rPr>
+            </w:pPr>
+            <w:r>
+              <w:rPr>
+                <w:i/>
+              </w:rPr>
+              <w:t>07/21/2014</w:t>
+            </w:r>
+          </w:p>
+        </w:tc>
+        <w:tc>
+          <w:tcPr>
+            <w:tcW w:w="2880" w:type="dxa"/>
+          </w:tcPr>
+          <w:p>
+            <w:pPr>
+              <w:pStyle w:val="Header"/>
+              <w:tabs>
+                <w:tab w:val="clear" w:pos="4320"/>
+                <w:tab w:val="clear" w:pos="8640"/>
+              </w:tabs>
+              <w:spacing w:before="40" w:after="40"/>
+              <w:rPr>
+                <w:i/>
+              </w:rPr>
+            </w:pPr>
+          </w:p>
+        </w:tc>
+      </w:tr>
+      <w:tr>
+        <w:trPr>
+          <w:cantSplit/>
+        </w:trPr>
+        <w:tc>
+          <w:tcPr>
+            <w:tcW w:w="900" w:type="dxa"/>
+          </w:tcPr>
+          <w:p>
+            <w:pPr>
+              <w:pStyle w:val="Header"/>
+              <w:numPr>
+                <w:ilvl w:val="0"/>
+                <w:numId w:val="44"/>
+              </w:numPr>
+              <w:tabs>
+                <w:tab w:val="clear" w:pos="4320"/>
+                <w:tab w:val="clear" w:pos="8640"/>
+              </w:tabs>
+              <w:overflowPunct/>
+              <w:autoSpaceDE/>
+              <w:autoSpaceDN/>
+              <w:adjustRightInd/>
+              <w:spacing w:before="40" w:after="40"/>
+              <w:jc w:val="both"/>
+              <w:textAlignment w:val="auto"/>
+              <w:rPr>
+                <w:i/>
+              </w:rPr>
+            </w:pPr>
+          </w:p>
+        </w:tc>
+        <w:tc>
+          <w:tcPr>
+            <w:tcW w:w="3960" w:type="dxa"/>
+          </w:tcPr>
+          <w:p>
+            <w:pPr>
+              <w:pStyle w:val="CSETableText"/>
+              <w:ind w:left="159"/>
+              <w:rPr>
+                <w:rFonts w:asciiTheme="minorHAnsi" w:hAnsiTheme="minorHAnsi"/>
+                <w:bCs/>
+                <w:szCs w:val="20"/>
+              </w:rPr>
+            </w:pPr>
+            <w:r>
+              <w:rPr>
+                <w:rFonts w:asciiTheme="minorHAnsi" w:hAnsiTheme="minorHAnsi"/>
+                <w:bCs/>
+                <w:szCs w:val="20"/>
+              </w:rPr>
+              <w:t xml:space="preserve">Select My Dashboard tab and choose a record to open in review page that </w:t>
+            </w:r>
+            <w:r>
+              <w:rPr>
+                <w:rFonts w:asciiTheme="minorHAnsi" w:hAnsiTheme="minorHAnsi"/>
+                <w:bCs/>
+                <w:szCs w:val="20"/>
+              </w:rPr>
+              <w:t>does not have</w:t>
+            </w:r>
+            <w:r>
+              <w:rPr>
+                <w:rFonts w:asciiTheme="minorHAnsi" w:hAnsiTheme="minorHAnsi"/>
+                <w:bCs/>
+                <w:szCs w:val="20"/>
+              </w:rPr>
+              <w:t xml:space="preserve"> an existing Verint Call ID</w:t>
+            </w:r>
+          </w:p>
+        </w:tc>
+        <w:tc>
+          <w:tcPr>
+            <w:tcW w:w="4500" w:type="dxa"/>
+          </w:tcPr>
+          <w:p>
+            <w:pPr>
+              <w:pStyle w:val="Header"/>
+              <w:tabs>
+                <w:tab w:val="clear" w:pos="4320"/>
+                <w:tab w:val="clear" w:pos="8640"/>
+              </w:tabs>
+              <w:spacing w:before="40" w:after="40"/>
+              <w:rPr>
+                <w:rFonts w:asciiTheme="minorHAnsi" w:hAnsiTheme="minorHAnsi"/>
+              </w:rPr>
+            </w:pPr>
+            <w:r>
+              <w:rPr>
+                <w:rFonts w:asciiTheme="minorHAnsi" w:hAnsiTheme="minorHAnsi"/>
+              </w:rPr>
+              <w:t xml:space="preserve">Verify that the “Scorecard Name” label and value </w:t>
+            </w:r>
+            <w:r>
+              <w:rPr>
+                <w:rFonts w:asciiTheme="minorHAnsi" w:hAnsiTheme="minorHAnsi"/>
+              </w:rPr>
+              <w:t>are not displayed</w:t>
+            </w:r>
+            <w:r>
+              <w:rPr>
+                <w:rFonts w:asciiTheme="minorHAnsi" w:hAnsiTheme="minorHAnsi"/>
+              </w:rPr>
+              <w:t xml:space="preserve"> in the right-top side of the screen </w:t>
+            </w:r>
+            <w:bookmarkStart w:id="15" w:name="_GoBack"/>
+            <w:bookmarkEnd w:id="15"/>
+          </w:p>
+          <w:p>
+            <w:pPr>
+              <w:pStyle w:val="Header"/>
+              <w:tabs>
+                <w:tab w:val="clear" w:pos="4320"/>
+                <w:tab w:val="clear" w:pos="8640"/>
+              </w:tabs>
+              <w:spacing w:before="40" w:after="40"/>
+              <w:rPr>
+                <w:rFonts w:asciiTheme="minorHAnsi" w:hAnsiTheme="minorHAnsi"/>
+              </w:rPr>
+            </w:pPr>
+          </w:p>
+        </w:tc>
+        <w:tc>
+          <w:tcPr>
+            <w:tcW w:w="1260" w:type="dxa"/>
+          </w:tcPr>
+          <w:p>
+            <w:pPr>
+              <w:pStyle w:val="Header"/>
+              <w:spacing w:before="40" w:after="40"/>
+              <w:jc w:val="center"/>
+              <w:rPr>
+                <w:i/>
+              </w:rPr>
+            </w:pPr>
+            <w:r>
+              <w:rPr>
+                <w:i/>
+              </w:rPr>
+              <w:t>P</w:t>
+            </w:r>
+          </w:p>
+          <w:p>
+            <w:pPr>
+              <w:pStyle w:val="Header"/>
+              <w:spacing w:before="40" w:after="40"/>
+              <w:jc w:val="center"/>
+              <w:rPr>
+                <w:i/>
+              </w:rPr>
+            </w:pPr>
+            <w:r>
+              <w:rPr>
+                <w:i/>
+              </w:rPr>
+              <w:t>07/21/2014</w:t>
+            </w:r>
+          </w:p>
+        </w:tc>
+        <w:tc>
+          <w:tcPr>
+            <w:tcW w:w="2880" w:type="dxa"/>
+          </w:tcPr>
+          <w:p>
+            <w:pPr>
+              <w:pStyle w:val="Header"/>
+              <w:tabs>
+                <w:tab w:val="clear" w:pos="4320"/>
+                <w:tab w:val="clear" w:pos="8640"/>
+              </w:tabs>
+              <w:spacing w:before="40" w:after="40"/>
+              <w:rPr>
+                <w:i/>
+              </w:rPr>
+            </w:pPr>
+          </w:p>
+        </w:tc>
+      </w:tr>
+    </w:tbl>
+    <w:p>
+      <w:pPr>
+        <w:rPr>
+          <w:sz w:val="18"/>
+        </w:rPr>
+      </w:pPr>
+    </w:p>
+    <w:p>
+      <w:pPr>
+        <w:rPr>
+          <w:sz w:val="18"/>
+        </w:rPr>
+      </w:pPr>
+    </w:p>
+    <w:p>
+      <w:pPr>
+        <w:rPr>
+          <w:sz w:val="18"/>
+        </w:rPr>
+      </w:pPr>
+    </w:p>
     <w:sectPr>
-      <w:headerReference w:type="default" r:id="rId10"/>
-      <w:footerReference w:type="default" r:id="rId11"/>
-      <w:footerReference w:type="first" r:id="rId12"/>
+      <w:headerReference w:type="default" r:id="rId12"/>
+      <w:footerReference w:type="default" r:id="rId13"/>
+      <w:footerReference w:type="first" r:id="rId14"/>
       <w:pgSz w:w="15840" w:h="12240" w:orient="landscape" w:code="1"/>
       <w:pgMar w:top="720" w:right="1080" w:bottom="720" w:left="1080" w:header="720" w:footer="720" w:gutter="0"/>
       <w:cols w:space="720"/>
@@ -3318,7 +5757,6 @@
       <w:tab/>
       <w:t xml:space="preserve">  </w:t>
     </w:r>
-    <w:proofErr w:type="spellStart"/>
     <w:r>
       <w:rPr>
         <w:b/>
@@ -3326,7 +5764,6 @@
       </w:rPr>
       <w:t>eCoaching</w:t>
     </w:r>
-    <w:proofErr w:type="spellEnd"/>
     <w:r>
       <w:rPr>
         <w:b/>
@@ -3452,7 +5889,7 @@
         <w:sz w:val="18"/>
         <w:szCs w:val="18"/>
       </w:rPr>
-      <w:t>2</w:t>
+      <w:t>7</w:t>
     </w:r>
     <w:r>
       <w:rPr>
@@ -3501,7 +5938,7 @@
         <w:sz w:val="18"/>
         <w:szCs w:val="18"/>
       </w:rPr>
-      <w:t>6</w:t>
+      <w:t>8</w:t>
     </w:r>
     <w:r>
       <w:rPr>
@@ -3699,7 +6136,6 @@
       </w:rPr>
       <w:t xml:space="preserve">                                                              </w:t>
     </w:r>
-    <w:proofErr w:type="spellStart"/>
     <w:proofErr w:type="gramStart"/>
     <w:r>
       <w:rPr>
@@ -3707,7 +6143,6 @@
       </w:rPr>
       <w:t>eCoaching</w:t>
     </w:r>
-    <w:proofErr w:type="spellEnd"/>
     <w:proofErr w:type="gramEnd"/>
     <w:r>
       <w:rPr>
@@ -6186,6 +8621,238 @@
     </w:lvl>
   </w:abstractNum>
   <w:abstractNum w:abstractNumId="21">
+    <w:nsid w:val="397201A1"/>
+    <w:multiLevelType w:val="hybridMultilevel"/>
+    <w:tmpl w:val="A0F2ED22"/>
+    <w:lvl w:ilvl="0" w:tplc="0409000F">
+      <w:start w:val="1"/>
+      <w:numFmt w:val="decimal"/>
+      <w:lvlText w:val="%1."/>
+      <w:lvlJc w:val="left"/>
+      <w:pPr>
+        <w:tabs>
+          <w:tab w:val="num" w:pos="720"/>
+        </w:tabs>
+        <w:ind w:left="720" w:hanging="360"/>
+      </w:pPr>
+    </w:lvl>
+    <w:lvl w:ilvl="1" w:tplc="4056895E">
+      <w:start w:val="1"/>
+      <w:numFmt w:val="decimal"/>
+      <w:lvlText w:val="%2."/>
+      <w:lvlJc w:val="left"/>
+      <w:pPr>
+        <w:tabs>
+          <w:tab w:val="num" w:pos="1440"/>
+        </w:tabs>
+        <w:ind w:left="1440" w:hanging="360"/>
+      </w:pPr>
+      <w:rPr>
+        <w:rFonts w:hint="default"/>
+      </w:rPr>
+    </w:lvl>
+    <w:lvl w:ilvl="2" w:tplc="0409001B" w:tentative="1">
+      <w:start w:val="1"/>
+      <w:numFmt w:val="lowerRoman"/>
+      <w:lvlText w:val="%3."/>
+      <w:lvlJc w:val="right"/>
+      <w:pPr>
+        <w:tabs>
+          <w:tab w:val="num" w:pos="2160"/>
+        </w:tabs>
+        <w:ind w:left="2160" w:hanging="180"/>
+      </w:pPr>
+    </w:lvl>
+    <w:lvl w:ilvl="3" w:tplc="0409000F" w:tentative="1">
+      <w:start w:val="1"/>
+      <w:numFmt w:val="decimal"/>
+      <w:lvlText w:val="%4."/>
+      <w:lvlJc w:val="left"/>
+      <w:pPr>
+        <w:tabs>
+          <w:tab w:val="num" w:pos="2880"/>
+        </w:tabs>
+        <w:ind w:left="2880" w:hanging="360"/>
+      </w:pPr>
+    </w:lvl>
+    <w:lvl w:ilvl="4" w:tplc="04090019" w:tentative="1">
+      <w:start w:val="1"/>
+      <w:numFmt w:val="lowerLetter"/>
+      <w:lvlText w:val="%5."/>
+      <w:lvlJc w:val="left"/>
+      <w:pPr>
+        <w:tabs>
+          <w:tab w:val="num" w:pos="3600"/>
+        </w:tabs>
+        <w:ind w:left="3600" w:hanging="360"/>
+      </w:pPr>
+    </w:lvl>
+    <w:lvl w:ilvl="5" w:tplc="0409001B" w:tentative="1">
+      <w:start w:val="1"/>
+      <w:numFmt w:val="lowerRoman"/>
+      <w:lvlText w:val="%6."/>
+      <w:lvlJc w:val="right"/>
+      <w:pPr>
+        <w:tabs>
+          <w:tab w:val="num" w:pos="4320"/>
+        </w:tabs>
+        <w:ind w:left="4320" w:hanging="180"/>
+      </w:pPr>
+    </w:lvl>
+    <w:lvl w:ilvl="6" w:tplc="0409000F" w:tentative="1">
+      <w:start w:val="1"/>
+      <w:numFmt w:val="decimal"/>
+      <w:lvlText w:val="%7."/>
+      <w:lvlJc w:val="left"/>
+      <w:pPr>
+        <w:tabs>
+          <w:tab w:val="num" w:pos="5040"/>
+        </w:tabs>
+        <w:ind w:left="5040" w:hanging="360"/>
+      </w:pPr>
+    </w:lvl>
+    <w:lvl w:ilvl="7" w:tplc="04090019" w:tentative="1">
+      <w:start w:val="1"/>
+      <w:numFmt w:val="lowerLetter"/>
+      <w:lvlText w:val="%8."/>
+      <w:lvlJc w:val="left"/>
+      <w:pPr>
+        <w:tabs>
+          <w:tab w:val="num" w:pos="5760"/>
+        </w:tabs>
+        <w:ind w:left="5760" w:hanging="360"/>
+      </w:pPr>
+    </w:lvl>
+    <w:lvl w:ilvl="8" w:tplc="0409001B" w:tentative="1">
+      <w:start w:val="1"/>
+      <w:numFmt w:val="lowerRoman"/>
+      <w:lvlText w:val="%9."/>
+      <w:lvlJc w:val="right"/>
+      <w:pPr>
+        <w:tabs>
+          <w:tab w:val="num" w:pos="6480"/>
+        </w:tabs>
+        <w:ind w:left="6480" w:hanging="180"/>
+      </w:pPr>
+    </w:lvl>
+  </w:abstractNum>
+  <w:abstractNum w:abstractNumId="22">
+    <w:nsid w:val="39DF53C4"/>
+    <w:multiLevelType w:val="hybridMultilevel"/>
+    <w:tmpl w:val="A0F2ED22"/>
+    <w:lvl w:ilvl="0" w:tplc="0409000F">
+      <w:start w:val="1"/>
+      <w:numFmt w:val="decimal"/>
+      <w:lvlText w:val="%1."/>
+      <w:lvlJc w:val="left"/>
+      <w:pPr>
+        <w:tabs>
+          <w:tab w:val="num" w:pos="720"/>
+        </w:tabs>
+        <w:ind w:left="720" w:hanging="360"/>
+      </w:pPr>
+    </w:lvl>
+    <w:lvl w:ilvl="1" w:tplc="4056895E">
+      <w:start w:val="1"/>
+      <w:numFmt w:val="decimal"/>
+      <w:lvlText w:val="%2."/>
+      <w:lvlJc w:val="left"/>
+      <w:pPr>
+        <w:tabs>
+          <w:tab w:val="num" w:pos="1440"/>
+        </w:tabs>
+        <w:ind w:left="1440" w:hanging="360"/>
+      </w:pPr>
+      <w:rPr>
+        <w:rFonts w:hint="default"/>
+      </w:rPr>
+    </w:lvl>
+    <w:lvl w:ilvl="2" w:tplc="0409001B" w:tentative="1">
+      <w:start w:val="1"/>
+      <w:numFmt w:val="lowerRoman"/>
+      <w:lvlText w:val="%3."/>
+      <w:lvlJc w:val="right"/>
+      <w:pPr>
+        <w:tabs>
+          <w:tab w:val="num" w:pos="2160"/>
+        </w:tabs>
+        <w:ind w:left="2160" w:hanging="180"/>
+      </w:pPr>
+    </w:lvl>
+    <w:lvl w:ilvl="3" w:tplc="0409000F" w:tentative="1">
+      <w:start w:val="1"/>
+      <w:numFmt w:val="decimal"/>
+      <w:lvlText w:val="%4."/>
+      <w:lvlJc w:val="left"/>
+      <w:pPr>
+        <w:tabs>
+          <w:tab w:val="num" w:pos="2880"/>
+        </w:tabs>
+        <w:ind w:left="2880" w:hanging="360"/>
+      </w:pPr>
+    </w:lvl>
+    <w:lvl w:ilvl="4" w:tplc="04090019" w:tentative="1">
+      <w:start w:val="1"/>
+      <w:numFmt w:val="lowerLetter"/>
+      <w:lvlText w:val="%5."/>
+      <w:lvlJc w:val="left"/>
+      <w:pPr>
+        <w:tabs>
+          <w:tab w:val="num" w:pos="3600"/>
+        </w:tabs>
+        <w:ind w:left="3600" w:hanging="360"/>
+      </w:pPr>
+    </w:lvl>
+    <w:lvl w:ilvl="5" w:tplc="0409001B" w:tentative="1">
+      <w:start w:val="1"/>
+      <w:numFmt w:val="lowerRoman"/>
+      <w:lvlText w:val="%6."/>
+      <w:lvlJc w:val="right"/>
+      <w:pPr>
+        <w:tabs>
+          <w:tab w:val="num" w:pos="4320"/>
+        </w:tabs>
+        <w:ind w:left="4320" w:hanging="180"/>
+      </w:pPr>
+    </w:lvl>
+    <w:lvl w:ilvl="6" w:tplc="0409000F" w:tentative="1">
+      <w:start w:val="1"/>
+      <w:numFmt w:val="decimal"/>
+      <w:lvlText w:val="%7."/>
+      <w:lvlJc w:val="left"/>
+      <w:pPr>
+        <w:tabs>
+          <w:tab w:val="num" w:pos="5040"/>
+        </w:tabs>
+        <w:ind w:left="5040" w:hanging="360"/>
+      </w:pPr>
+    </w:lvl>
+    <w:lvl w:ilvl="7" w:tplc="04090019" w:tentative="1">
+      <w:start w:val="1"/>
+      <w:numFmt w:val="lowerLetter"/>
+      <w:lvlText w:val="%8."/>
+      <w:lvlJc w:val="left"/>
+      <w:pPr>
+        <w:tabs>
+          <w:tab w:val="num" w:pos="5760"/>
+        </w:tabs>
+        <w:ind w:left="5760" w:hanging="360"/>
+      </w:pPr>
+    </w:lvl>
+    <w:lvl w:ilvl="8" w:tplc="0409001B" w:tentative="1">
+      <w:start w:val="1"/>
+      <w:numFmt w:val="lowerRoman"/>
+      <w:lvlText w:val="%9."/>
+      <w:lvlJc w:val="right"/>
+      <w:pPr>
+        <w:tabs>
+          <w:tab w:val="num" w:pos="6480"/>
+        </w:tabs>
+        <w:ind w:left="6480" w:hanging="180"/>
+      </w:pPr>
+    </w:lvl>
+  </w:abstractNum>
+  <w:abstractNum w:abstractNumId="23">
     <w:nsid w:val="3A2C7895"/>
     <w:multiLevelType w:val="hybridMultilevel"/>
     <w:tmpl w:val="F4C85492"/>
@@ -6298,7 +8965,7 @@
       </w:rPr>
     </w:lvl>
   </w:abstractNum>
-  <w:abstractNum w:abstractNumId="22">
+  <w:abstractNum w:abstractNumId="24">
     <w:nsid w:val="3BA4400E"/>
     <w:multiLevelType w:val="hybridMultilevel"/>
     <w:tmpl w:val="CB3E8686"/>
@@ -6414,7 +9081,7 @@
       </w:pPr>
     </w:lvl>
   </w:abstractNum>
-  <w:abstractNum w:abstractNumId="23">
+  <w:abstractNum w:abstractNumId="25">
     <w:nsid w:val="41B45FD5"/>
     <w:multiLevelType w:val="hybridMultilevel"/>
     <w:tmpl w:val="63B45680"/>
@@ -6530,7 +9197,7 @@
       </w:pPr>
     </w:lvl>
   </w:abstractNum>
-  <w:abstractNum w:abstractNumId="24">
+  <w:abstractNum w:abstractNumId="26">
     <w:nsid w:val="46F97645"/>
     <w:multiLevelType w:val="hybridMultilevel"/>
     <w:tmpl w:val="209EBA04"/>
@@ -6646,7 +9313,7 @@
       </w:pPr>
     </w:lvl>
   </w:abstractNum>
-  <w:abstractNum w:abstractNumId="25">
+  <w:abstractNum w:abstractNumId="27">
     <w:nsid w:val="495626B6"/>
     <w:multiLevelType w:val="hybridMultilevel"/>
     <w:tmpl w:val="A0F2ED22"/>
@@ -6762,7 +9429,7 @@
       </w:pPr>
     </w:lvl>
   </w:abstractNum>
-  <w:abstractNum w:abstractNumId="26">
+  <w:abstractNum w:abstractNumId="28">
     <w:nsid w:val="4E5C7770"/>
     <w:multiLevelType w:val="hybridMultilevel"/>
     <w:tmpl w:val="A0F2ED22"/>
@@ -6878,7 +9545,7 @@
       </w:pPr>
     </w:lvl>
   </w:abstractNum>
-  <w:abstractNum w:abstractNumId="27">
+  <w:abstractNum w:abstractNumId="29">
     <w:nsid w:val="53702ED4"/>
     <w:multiLevelType w:val="hybridMultilevel"/>
     <w:tmpl w:val="3AA8A74C"/>
@@ -6994,7 +9661,7 @@
       </w:pPr>
     </w:lvl>
   </w:abstractNum>
-  <w:abstractNum w:abstractNumId="28">
+  <w:abstractNum w:abstractNumId="30">
     <w:nsid w:val="539842C9"/>
     <w:multiLevelType w:val="hybridMultilevel"/>
     <w:tmpl w:val="C74EA7BA"/>
@@ -7107,7 +9774,7 @@
       </w:rPr>
     </w:lvl>
   </w:abstractNum>
-  <w:abstractNum w:abstractNumId="29">
+  <w:abstractNum w:abstractNumId="31">
     <w:nsid w:val="5401667C"/>
     <w:multiLevelType w:val="hybridMultilevel"/>
     <w:tmpl w:val="E382842E"/>
@@ -7223,7 +9890,7 @@
       </w:pPr>
     </w:lvl>
   </w:abstractNum>
-  <w:abstractNum w:abstractNumId="30">
+  <w:abstractNum w:abstractNumId="32">
     <w:nsid w:val="549B0DE4"/>
     <w:multiLevelType w:val="hybridMultilevel"/>
     <w:tmpl w:val="48D81DDE"/>
@@ -7339,7 +10006,7 @@
       </w:pPr>
     </w:lvl>
   </w:abstractNum>
-  <w:abstractNum w:abstractNumId="31">
+  <w:abstractNum w:abstractNumId="33">
     <w:nsid w:val="56B24556"/>
     <w:multiLevelType w:val="hybridMultilevel"/>
     <w:tmpl w:val="9FD655A2"/>
@@ -7455,7 +10122,7 @@
       </w:pPr>
     </w:lvl>
   </w:abstractNum>
-  <w:abstractNum w:abstractNumId="32">
+  <w:abstractNum w:abstractNumId="34">
     <w:nsid w:val="5DE158AC"/>
     <w:multiLevelType w:val="hybridMultilevel"/>
     <w:tmpl w:val="CAEA02D2"/>
@@ -7567,7 +10234,7 @@
       </w:rPr>
     </w:lvl>
   </w:abstractNum>
-  <w:abstractNum w:abstractNumId="33">
+  <w:abstractNum w:abstractNumId="35">
     <w:nsid w:val="6173565D"/>
     <w:multiLevelType w:val="hybridMultilevel"/>
     <w:tmpl w:val="AE2EAB6E"/>
@@ -7683,7 +10350,7 @@
       </w:pPr>
     </w:lvl>
   </w:abstractNum>
-  <w:abstractNum w:abstractNumId="34">
+  <w:abstractNum w:abstractNumId="36">
     <w:nsid w:val="685F4D90"/>
     <w:multiLevelType w:val="hybridMultilevel"/>
     <w:tmpl w:val="C3DC4A78"/>
@@ -7799,7 +10466,7 @@
       </w:pPr>
     </w:lvl>
   </w:abstractNum>
-  <w:abstractNum w:abstractNumId="35">
+  <w:abstractNum w:abstractNumId="37">
     <w:nsid w:val="72E4602F"/>
     <w:multiLevelType w:val="hybridMultilevel"/>
     <w:tmpl w:val="578AA676"/>
@@ -7912,7 +10579,7 @@
       </w:rPr>
     </w:lvl>
   </w:abstractNum>
-  <w:abstractNum w:abstractNumId="36">
+  <w:abstractNum w:abstractNumId="38">
     <w:nsid w:val="751865FF"/>
     <w:multiLevelType w:val="hybridMultilevel"/>
     <w:tmpl w:val="8520B256"/>
@@ -8025,7 +10692,7 @@
       </w:rPr>
     </w:lvl>
   </w:abstractNum>
-  <w:abstractNum w:abstractNumId="37">
+  <w:abstractNum w:abstractNumId="39">
     <w:nsid w:val="7772191E"/>
     <w:multiLevelType w:val="hybridMultilevel"/>
     <w:tmpl w:val="A5229042"/>
@@ -8138,7 +10805,7 @@
       </w:rPr>
     </w:lvl>
   </w:abstractNum>
-  <w:abstractNum w:abstractNumId="38">
+  <w:abstractNum w:abstractNumId="40">
     <w:nsid w:val="77C34D39"/>
     <w:multiLevelType w:val="hybridMultilevel"/>
     <w:tmpl w:val="AC8875F2"/>
@@ -8251,7 +10918,7 @@
       </w:rPr>
     </w:lvl>
   </w:abstractNum>
-  <w:abstractNum w:abstractNumId="39">
+  <w:abstractNum w:abstractNumId="41">
     <w:nsid w:val="78982537"/>
     <w:multiLevelType w:val="hybridMultilevel"/>
     <w:tmpl w:val="AAB80878"/>
@@ -8364,7 +11031,7 @@
       </w:rPr>
     </w:lvl>
   </w:abstractNum>
-  <w:abstractNum w:abstractNumId="40">
+  <w:abstractNum w:abstractNumId="42">
     <w:nsid w:val="7CA0584B"/>
     <w:multiLevelType w:val="hybridMultilevel"/>
     <w:tmpl w:val="D68A2706"/>
@@ -8477,7 +11144,7 @@
       </w:rPr>
     </w:lvl>
   </w:abstractNum>
-  <w:abstractNum w:abstractNumId="41">
+  <w:abstractNum w:abstractNumId="43">
     <w:nsid w:val="7F7339A7"/>
     <w:multiLevelType w:val="hybridMultilevel"/>
     <w:tmpl w:val="F9863208"/>
@@ -8591,7 +11258,7 @@
     </w:lvl>
   </w:abstractNum>
   <w:num w:numId="1">
-    <w:abstractNumId w:val="26"/>
+    <w:abstractNumId w:val="28"/>
   </w:num>
   <w:num w:numId="2">
     <w:abstractNumId w:val="12"/>
@@ -8606,10 +11273,10 @@
     <w:abstractNumId w:val="9"/>
   </w:num>
   <w:num w:numId="6">
-    <w:abstractNumId w:val="29"/>
+    <w:abstractNumId w:val="31"/>
   </w:num>
   <w:num w:numId="7">
-    <w:abstractNumId w:val="34"/>
+    <w:abstractNumId w:val="36"/>
   </w:num>
   <w:num w:numId="8">
     <w:abstractNumId w:val="2"/>
@@ -8618,10 +11285,10 @@
     <w:abstractNumId w:val="17"/>
   </w:num>
   <w:num w:numId="10">
-    <w:abstractNumId w:val="23"/>
+    <w:abstractNumId w:val="25"/>
   </w:num>
   <w:num w:numId="11">
-    <w:abstractNumId w:val="27"/>
+    <w:abstractNumId w:val="29"/>
   </w:num>
   <w:num w:numId="12">
     <w:abstractNumId w:val="13"/>
@@ -8630,37 +11297,37 @@
     <w:abstractNumId w:val="6"/>
   </w:num>
   <w:num w:numId="14">
-    <w:abstractNumId w:val="28"/>
+    <w:abstractNumId w:val="30"/>
   </w:num>
   <w:num w:numId="15">
-    <w:abstractNumId w:val="37"/>
+    <w:abstractNumId w:val="39"/>
   </w:num>
   <w:num w:numId="16">
-    <w:abstractNumId w:val="39"/>
+    <w:abstractNumId w:val="41"/>
   </w:num>
   <w:num w:numId="17">
-    <w:abstractNumId w:val="40"/>
+    <w:abstractNumId w:val="42"/>
   </w:num>
   <w:num w:numId="18">
     <w:abstractNumId w:val="5"/>
   </w:num>
   <w:num w:numId="19">
-    <w:abstractNumId w:val="41"/>
+    <w:abstractNumId w:val="43"/>
   </w:num>
   <w:num w:numId="20">
-    <w:abstractNumId w:val="36"/>
+    <w:abstractNumId w:val="38"/>
   </w:num>
   <w:num w:numId="21">
     <w:abstractNumId w:val="11"/>
   </w:num>
   <w:num w:numId="22">
-    <w:abstractNumId w:val="32"/>
+    <w:abstractNumId w:val="34"/>
   </w:num>
   <w:num w:numId="23">
     <w:abstractNumId w:val="8"/>
   </w:num>
   <w:num w:numId="24">
-    <w:abstractNumId w:val="31"/>
+    <w:abstractNumId w:val="33"/>
   </w:num>
   <w:num w:numId="25">
     <w:abstractNumId w:val="15"/>
@@ -8675,7 +11342,7 @@
     <w:abstractNumId w:val="4"/>
   </w:num>
   <w:num w:numId="29">
-    <w:abstractNumId w:val="30"/>
+    <w:abstractNumId w:val="32"/>
   </w:num>
   <w:num w:numId="30">
     <w:abstractNumId w:val="1"/>
@@ -8684,16 +11351,16 @@
     <w:abstractNumId w:val="18"/>
   </w:num>
   <w:num w:numId="32">
-    <w:abstractNumId w:val="24"/>
+    <w:abstractNumId w:val="26"/>
   </w:num>
   <w:num w:numId="33">
     <w:abstractNumId w:val="3"/>
   </w:num>
   <w:num w:numId="34">
-    <w:abstractNumId w:val="22"/>
+    <w:abstractNumId w:val="24"/>
   </w:num>
   <w:num w:numId="35">
-    <w:abstractNumId w:val="33"/>
+    <w:abstractNumId w:val="35"/>
   </w:num>
   <w:num w:numId="36">
     <w:abstractNumId w:val="10"/>
@@ -8702,19 +11369,25 @@
     <w:abstractNumId w:val="0"/>
   </w:num>
   <w:num w:numId="38">
-    <w:abstractNumId w:val="21"/>
+    <w:abstractNumId w:val="23"/>
   </w:num>
   <w:num w:numId="39">
-    <w:abstractNumId w:val="38"/>
+    <w:abstractNumId w:val="40"/>
   </w:num>
   <w:num w:numId="40">
-    <w:abstractNumId w:val="35"/>
+    <w:abstractNumId w:val="37"/>
   </w:num>
   <w:num w:numId="41">
     <w:abstractNumId w:val="19"/>
   </w:num>
   <w:num w:numId="42">
-    <w:abstractNumId w:val="25"/>
+    <w:abstractNumId w:val="27"/>
+  </w:num>
+  <w:num w:numId="43">
+    <w:abstractNumId w:val="21"/>
+  </w:num>
+  <w:num w:numId="44">
+    <w:abstractNumId w:val="22"/>
   </w:num>
   <w:numIdMacAtCleanup w:val="26"/>
 </w:numbering>
@@ -10424,7 +13097,7 @@
 </file>
 
 <file path=customXml/itemProps1.xml><?xml version="1.0" encoding="utf-8"?>
-<ds:datastoreItem xmlns:ds="http://schemas.openxmlformats.org/officeDocument/2006/customXml" ds:itemID="{9B41B3C1-AF5D-449B-BA27-55B27D8DAC99}">
+<ds:datastoreItem xmlns:ds="http://schemas.openxmlformats.org/officeDocument/2006/customXml" ds:itemID="{A4BD17BD-9BEA-44BC-8504-0DE0DD2D0AE3}">
   <ds:schemaRefs>
     <ds:schemaRef ds:uri="http://schemas.openxmlformats.org/officeDocument/2006/bibliography"/>
   </ds:schemaRefs>

</xml_diff>

<commit_message>
[VM:Jourdain.Augustin@7/23/2014 5:42:06 PM] Update to 13213
git-tfs-id: [https://tfs.omnicloud.local/tfs/cco%20program/]$/eCoaching_V2;C13655
</commit_message>
<xml_diff>
--- a/Unit Test/CCO_eCoaching_eCoaching_UI_Dashboard_UTD.docx
+++ b/Unit Test/CCO_eCoaching_eCoaching_UI_Dashboard_UTD.docx
@@ -933,7 +933,7 @@
                 <w:i w:val="0"/>
                 <w:sz w:val="20"/>
               </w:rPr>
-              <w:t>SCCB-1321</w:t>
+              <w:t>SCCB-13213:</w:t>
             </w:r>
             <w:r>
               <w:rPr>
@@ -941,48 +941,8 @@
                 <w:i w:val="0"/>
                 <w:sz w:val="20"/>
               </w:rPr>
-              <w:t>3</w:t>
-            </w:r>
-            <w:r>
-              <w:rPr>
-                <w:rFonts w:asciiTheme="minorHAnsi" w:hAnsiTheme="minorHAnsi"/>
-                <w:i w:val="0"/>
-                <w:sz w:val="20"/>
-              </w:rPr>
-              <w:t>:</w:t>
-            </w:r>
-            <w:r>
-              <w:rPr>
-                <w:rFonts w:asciiTheme="minorHAnsi" w:hAnsiTheme="minorHAnsi"/>
-                <w:i w:val="0"/>
-                <w:sz w:val="20"/>
-              </w:rPr>
               <w:br/>
-              <w:t>1. ECUIDASH0</w:t>
-            </w:r>
-            <w:r>
-              <w:rPr>
-                <w:rFonts w:asciiTheme="minorHAnsi" w:hAnsiTheme="minorHAnsi"/>
-                <w:i w:val="0"/>
-                <w:sz w:val="20"/>
-              </w:rPr>
-              <w:t>6</w:t>
-            </w:r>
-            <w:r>
-              <w:rPr>
-                <w:rFonts w:asciiTheme="minorHAnsi" w:hAnsiTheme="minorHAnsi"/>
-                <w:i w:val="0"/>
-                <w:sz w:val="20"/>
-              </w:rPr>
-              <w:t xml:space="preserve"> – New test case to verify </w:t>
-            </w:r>
-            <w:r>
-              <w:rPr>
-                <w:rFonts w:asciiTheme="minorHAnsi" w:hAnsiTheme="minorHAnsi"/>
-                <w:i w:val="0"/>
-                <w:sz w:val="20"/>
-              </w:rPr>
-              <w:t>records with “OMR / Exceptions” = “Research Required” opens the “Outlier” section of Review page</w:t>
+              <w:t>1. ECUIDASH06 – New test case to verify records with “OMR / Exceptions” = “Research Required” opens the “Outlier” section of Review page</w:t>
             </w:r>
             <w:r>
               <w:rPr>
@@ -6188,24 +6148,13 @@
                 <w:rFonts w:asciiTheme="minorHAnsi" w:hAnsiTheme="minorHAnsi"/>
               </w:rPr>
               <w:br/>
-              <w:t>view3</w:t>
-            </w:r>
-            <w:r>
-              <w:rPr>
-                <w:rFonts w:asciiTheme="minorHAnsi" w:hAnsiTheme="minorHAnsi"/>
-              </w:rPr>
-              <w:t>.aspx</w:t>
+              <w:t>view3.aspx</w:t>
             </w:r>
             <w:r>
               <w:rPr>
                 <w:rFonts w:asciiTheme="minorHAnsi" w:hAnsiTheme="minorHAnsi"/>
               </w:rPr>
               <w:br/>
-            </w:r>
-            <w:r>
-              <w:rPr>
-                <w:rFonts w:asciiTheme="minorHAnsi" w:hAnsiTheme="minorHAnsi"/>
-              </w:rPr>
               <w:t>view4.aspx</w:t>
             </w:r>
             <w:r>
@@ -6711,19 +6660,7 @@
               <w:rPr>
                 <w:i/>
               </w:rPr>
-              <w:t>07/2</w:t>
-            </w:r>
-            <w:r>
-              <w:rPr>
-                <w:i/>
-              </w:rPr>
-              <w:t>3</w:t>
-            </w:r>
-            <w:r>
-              <w:rPr>
-                <w:i/>
-              </w:rPr>
-              <w:t>/2014</w:t>
+              <w:t>07/23/2014</w:t>
             </w:r>
           </w:p>
         </w:tc>
@@ -6822,13 +6759,7 @@
               <w:rPr>
                 <w:rFonts w:asciiTheme="minorHAnsi" w:hAnsiTheme="minorHAnsi"/>
               </w:rPr>
-              <w:t xml:space="preserve">Verify that the </w:t>
-            </w:r>
-            <w:r>
-              <w:rPr>
-                <w:rFonts w:asciiTheme="minorHAnsi" w:hAnsiTheme="minorHAnsi"/>
-              </w:rPr>
-              <w:t>“Created</w:t>
+              <w:t>Verify that the “Created</w:t>
             </w:r>
             <w:r>
               <w:rPr>
@@ -6983,23 +6914,7 @@
                 <w:bCs/>
                 <w:szCs w:val="20"/>
               </w:rPr>
-              <w:t xml:space="preserve">Select My </w:t>
-            </w:r>
-            <w:r>
-              <w:rPr>
-                <w:rFonts w:asciiTheme="minorHAnsi" w:hAnsiTheme="minorHAnsi"/>
-                <w:bCs/>
-                <w:szCs w:val="20"/>
-              </w:rPr>
-              <w:t>Submissions</w:t>
-            </w:r>
-            <w:r>
-              <w:rPr>
-                <w:rFonts w:asciiTheme="minorHAnsi" w:hAnsiTheme="minorHAnsi"/>
-                <w:bCs/>
-                <w:szCs w:val="20"/>
-              </w:rPr>
-              <w:t xml:space="preserve"> tab </w:t>
+              <w:t xml:space="preserve">Select My Submissions tab </w:t>
             </w:r>
           </w:p>
         </w:tc>
@@ -7023,19 +6938,7 @@
               <w:rPr>
                 <w:rFonts w:asciiTheme="minorHAnsi" w:hAnsiTheme="minorHAnsi"/>
               </w:rPr>
-              <w:t>Verify that the “Created</w:t>
-            </w:r>
-            <w:r>
-              <w:rPr>
-                <w:rFonts w:asciiTheme="minorHAnsi" w:hAnsiTheme="minorHAnsi"/>
-              </w:rPr>
-              <w:t xml:space="preserve"> </w:t>
-            </w:r>
-            <w:r>
-              <w:rPr>
-                <w:rFonts w:asciiTheme="minorHAnsi" w:hAnsiTheme="minorHAnsi"/>
-              </w:rPr>
-              <w:t>Date” columns of each table display the text “PDT” after each time stamp value</w:t>
+              <w:t>Verify that the “Created Date” columns of each table display the text “PDT” after each time stamp value</w:t>
             </w:r>
           </w:p>
           <w:p>
@@ -7172,23 +7075,7 @@
                 <w:bCs/>
                 <w:szCs w:val="20"/>
               </w:rPr>
-              <w:t xml:space="preserve">Select </w:t>
-            </w:r>
-            <w:r>
-              <w:rPr>
-                <w:rFonts w:asciiTheme="minorHAnsi" w:hAnsiTheme="minorHAnsi"/>
-                <w:bCs/>
-                <w:szCs w:val="20"/>
-              </w:rPr>
-              <w:t>Historical Dashboard</w:t>
-            </w:r>
-            <w:r>
-              <w:rPr>
-                <w:rFonts w:asciiTheme="minorHAnsi" w:hAnsiTheme="minorHAnsi"/>
-                <w:bCs/>
-                <w:szCs w:val="20"/>
-              </w:rPr>
-              <w:t xml:space="preserve"> tab </w:t>
+              <w:t xml:space="preserve">Select Historical Dashboard tab </w:t>
             </w:r>
             <w:r>
               <w:rPr>
@@ -7228,19 +7115,7 @@
               <w:rPr>
                 <w:rFonts w:asciiTheme="minorHAnsi" w:hAnsiTheme="minorHAnsi"/>
               </w:rPr>
-              <w:t>Verify that the “Created</w:t>
-            </w:r>
-            <w:r>
-              <w:rPr>
-                <w:rFonts w:asciiTheme="minorHAnsi" w:hAnsiTheme="minorHAnsi"/>
-              </w:rPr>
-              <w:t xml:space="preserve"> </w:t>
-            </w:r>
-            <w:r>
-              <w:rPr>
-                <w:rFonts w:asciiTheme="minorHAnsi" w:hAnsiTheme="minorHAnsi"/>
-              </w:rPr>
-              <w:t>Date” columns of each table display the text “PDT” after each time stamp value</w:t>
+              <w:t>Verify that the “Created Date” columns of each table display the text “PDT” after each time stamp value</w:t>
             </w:r>
           </w:p>
           <w:p>
@@ -8399,23 +8274,7 @@
                 <w:bCs/>
                 <w:szCs w:val="20"/>
               </w:rPr>
-              <w:t xml:space="preserve">Select My Dashboard tab and </w:t>
-            </w:r>
-            <w:r>
-              <w:rPr>
-                <w:rFonts w:asciiTheme="minorHAnsi" w:hAnsiTheme="minorHAnsi"/>
-                <w:bCs/>
-                <w:szCs w:val="20"/>
-              </w:rPr>
-              <w:t xml:space="preserve">select a completed IQS </w:t>
-            </w:r>
-            <w:r>
-              <w:rPr>
-                <w:rFonts w:asciiTheme="minorHAnsi" w:hAnsiTheme="minorHAnsi"/>
-                <w:bCs/>
-                <w:szCs w:val="20"/>
-              </w:rPr>
-              <w:t>record to open in the review page</w:t>
+              <w:t>Select My Dashboard tab and select a completed IQS record to open in the review page</w:t>
             </w:r>
           </w:p>
         </w:tc>
@@ -8439,25 +8298,7 @@
               <w:rPr>
                 <w:rFonts w:asciiTheme="minorHAnsi" w:hAnsiTheme="minorHAnsi"/>
               </w:rPr>
-              <w:t xml:space="preserve">Verify that the </w:t>
-            </w:r>
-            <w:r>
-              <w:rPr>
-                <w:rFonts w:asciiTheme="minorHAnsi" w:hAnsiTheme="minorHAnsi"/>
-              </w:rPr>
-              <w:t>CSR Review date and the Supervisor Review date</w:t>
-            </w:r>
-            <w:r>
-              <w:rPr>
-                <w:rFonts w:asciiTheme="minorHAnsi" w:hAnsiTheme="minorHAnsi"/>
-              </w:rPr>
-              <w:t xml:space="preserve"> include “PDT” next to the displayed time</w:t>
-            </w:r>
-            <w:r>
-              <w:rPr>
-                <w:rFonts w:asciiTheme="minorHAnsi" w:hAnsiTheme="minorHAnsi"/>
-              </w:rPr>
-              <w:t>s</w:t>
+              <w:t>Verify that the CSR Review date and the Supervisor Review date include “PDT” next to the displayed times</w:t>
             </w:r>
           </w:p>
           <w:p>
@@ -8962,13 +8803,7 @@
               <w:rPr>
                 <w:rFonts w:asciiTheme="minorHAnsi" w:hAnsiTheme="minorHAnsi"/>
               </w:rPr>
-              <w:t>321</w:t>
-            </w:r>
-            <w:r>
-              <w:rPr>
-                <w:rFonts w:asciiTheme="minorHAnsi" w:hAnsiTheme="minorHAnsi"/>
-              </w:rPr>
-              <w:t>3</w:t>
+              <w:t>3213</w:t>
             </w:r>
             <w:r>
               <w:rPr>
@@ -9653,7 +9488,7 @@
                 <w:bCs/>
                 <w:szCs w:val="20"/>
               </w:rPr>
-              <w:t>Select My Dashboard tab and select a</w:t>
+              <w:t>Select My Dashboard tab and select an Outlier record to open in the review page</w:t>
             </w:r>
             <w:r>
               <w:rPr>
@@ -9661,15 +9496,7 @@
                 <w:bCs/>
                 <w:szCs w:val="20"/>
               </w:rPr>
-              <w:t>n Outlier</w:t>
-            </w:r>
-            <w:r>
-              <w:rPr>
-                <w:rFonts w:asciiTheme="minorHAnsi" w:hAnsiTheme="minorHAnsi"/>
-                <w:bCs/>
-                <w:szCs w:val="20"/>
-              </w:rPr>
-              <w:t xml:space="preserve"> record to open in the review page</w:t>
+              <w:t xml:space="preserve"> that has “Research Required” in the “OMR / Exceptions” coaching reasons field</w:t>
             </w:r>
           </w:p>
         </w:tc>
@@ -9693,13 +9520,7 @@
               <w:rPr>
                 <w:rFonts w:asciiTheme="minorHAnsi" w:hAnsiTheme="minorHAnsi"/>
               </w:rPr>
-              <w:t xml:space="preserve">Verify that the </w:t>
-            </w:r>
-            <w:r>
-              <w:rPr>
-                <w:rFonts w:asciiTheme="minorHAnsi" w:hAnsiTheme="minorHAnsi"/>
-              </w:rPr>
-              <w:t>Outlier question group displays on the review page</w:t>
+              <w:t>Verify that the Outlier question group displays on the review page</w:t>
             </w:r>
           </w:p>
           <w:p>
@@ -9781,6 +9602,26 @@
                 <w:i/>
               </w:rPr>
             </w:pPr>
+            <w:r>
+              <w:rPr>
+                <w:i/>
+              </w:rPr>
+              <w:t>Perform the same test for records that have “Research Required” in the “</w:t>
+            </w:r>
+            <w:r>
+              <w:rPr>
+                <w:i/>
+              </w:rPr>
+              <w:t>Current Coaching Initiativ</w:t>
+            </w:r>
+            <w:r>
+              <w:rPr>
+                <w:i/>
+              </w:rPr>
+              <w:t>e” field</w:t>
+            </w:r>
+            <w:bookmarkStart w:id="15" w:name="_GoBack"/>
+            <w:bookmarkEnd w:id="15"/>
           </w:p>
         </w:tc>
       </w:tr>
@@ -9791,8 +9632,6 @@
           <w:sz w:val="18"/>
         </w:rPr>
       </w:pPr>
-      <w:bookmarkStart w:id="15" w:name="_GoBack"/>
-      <w:bookmarkEnd w:id="15"/>
     </w:p>
     <w:p>
       <w:pPr>
@@ -10015,7 +9854,7 @@
         <w:sz w:val="18"/>
         <w:szCs w:val="18"/>
       </w:rPr>
-      <w:t>11</w:t>
+      <w:t>12</w:t>
     </w:r>
     <w:r>
       <w:rPr>
@@ -17580,7 +17419,7 @@
 </file>
 
 <file path=customXml/itemProps1.xml><?xml version="1.0" encoding="utf-8"?>
-<ds:datastoreItem xmlns:ds="http://schemas.openxmlformats.org/officeDocument/2006/customXml" ds:itemID="{45F887D3-672B-4B0D-B68E-7C34E87171D6}">
+<ds:datastoreItem xmlns:ds="http://schemas.openxmlformats.org/officeDocument/2006/customXml" ds:itemID="{F9A46D35-2DC1-4670-9C1E-AC5E80A8EF0D}">
   <ds:schemaRefs>
     <ds:schemaRef ds:uri="http://schemas.openxmlformats.org/officeDocument/2006/bibliography"/>
   </ds:schemaRefs>

</xml_diff>

<commit_message>
[VM:Jourdain.Augustin@9/2/2014 1:55:58 PM] SCCB-P13386  eCL - FFM ARC eCoaching Process
git-tfs-id: [https://tfs.omnicloud.local/tfs/cco%20program/]$/eCoaching_V2;C13690
</commit_message>
<xml_diff>
--- a/Unit Test/CCO_eCoaching_eCoaching_UI_Dashboard_UTD.docx
+++ b/Unit Test/CCO_eCoaching_eCoaching_UI_Dashboard_UTD.docx
@@ -231,7 +231,7 @@
           <w:sz w:val="18"/>
           <w:szCs w:val="18"/>
         </w:rPr>
-        <w:t>August 7, 2014</w:t>
+        <w:t>September 2, 2014</w:t>
       </w:r>
       <w:r>
         <w:rPr>
@@ -1132,6 +1132,14 @@
                 <w:sz w:val="20"/>
               </w:rPr>
             </w:pPr>
+            <w:r>
+              <w:rPr>
+                <w:rFonts w:asciiTheme="minorHAnsi" w:hAnsiTheme="minorHAnsi"/>
+                <w:i w:val="0"/>
+                <w:sz w:val="20"/>
+              </w:rPr>
+              <w:t>09/02/2014</w:t>
+            </w:r>
           </w:p>
         </w:tc>
         <w:tc>
@@ -1154,6 +1162,49 @@
                 <w:sz w:val="20"/>
               </w:rPr>
             </w:pPr>
+            <w:r>
+              <w:rPr>
+                <w:rFonts w:asciiTheme="minorHAnsi" w:hAnsiTheme="minorHAnsi"/>
+                <w:i w:val="0"/>
+                <w:sz w:val="20"/>
+              </w:rPr>
+              <w:t xml:space="preserve">SCCB-P13386  </w:t>
+            </w:r>
+            <w:r>
+              <w:rPr>
+                <w:rFonts w:asciiTheme="minorHAnsi" w:hAnsiTheme="minorHAnsi"/>
+                <w:i w:val="0"/>
+                <w:sz w:val="20"/>
+              </w:rPr>
+              <w:t xml:space="preserve">- ECUIDASH07 – Updated existing test case for submission page to check for access allowance to CSRs with </w:t>
+            </w:r>
+            <w:r>
+              <w:rPr>
+                <w:rFonts w:asciiTheme="minorHAnsi" w:hAnsiTheme="minorHAnsi"/>
+                <w:i w:val="0"/>
+                <w:sz w:val="20"/>
+              </w:rPr>
+              <w:lastRenderedPageBreak/>
+              <w:t xml:space="preserve">job WACS02 and “ARC” in table </w:t>
+            </w:r>
+            <w:proofErr w:type="spellStart"/>
+            <w:r>
+              <w:rPr>
+                <w:rFonts w:asciiTheme="minorHAnsi" w:hAnsiTheme="minorHAnsi"/>
+                <w:i w:val="0"/>
+                <w:sz w:val="20"/>
+              </w:rPr>
+              <w:t>EC.Historical_Dashboard_ACL</w:t>
+            </w:r>
+            <w:r>
+              <w:rPr>
+                <w:rFonts w:asciiTheme="minorHAnsi" w:hAnsiTheme="minorHAnsi"/>
+                <w:i w:val="0"/>
+                <w:sz w:val="20"/>
+              </w:rPr>
+              <w:t>eCL</w:t>
+            </w:r>
+            <w:proofErr w:type="spellEnd"/>
           </w:p>
         </w:tc>
         <w:tc>
@@ -9908,6 +9959,31 @@
               <w:t xml:space="preserve">SCCB-P13263: eCoaching - Update Coaching to allow other CSR job code users to submit coaching </w:t>
             </w:r>
           </w:p>
+          <w:p>
+            <w:pPr>
+              <w:rPr>
+                <w:rFonts w:asciiTheme="minorHAnsi" w:hAnsiTheme="minorHAnsi"/>
+              </w:rPr>
+            </w:pPr>
+            <w:r>
+              <w:rPr>
+                <w:rFonts w:asciiTheme="minorHAnsi" w:hAnsiTheme="minorHAnsi"/>
+              </w:rPr>
+              <w:t>SCCB-P13386</w:t>
+            </w:r>
+            <w:r>
+              <w:rPr>
+                <w:rFonts w:asciiTheme="minorHAnsi" w:hAnsiTheme="minorHAnsi"/>
+              </w:rPr>
+              <w:t>:</w:t>
+            </w:r>
+            <w:r>
+              <w:rPr>
+                <w:rFonts w:asciiTheme="minorHAnsi" w:hAnsiTheme="minorHAnsi"/>
+              </w:rPr>
+              <w:t xml:space="preserve">  eCL - FFM ARC eCoaching Process</w:t>
+            </w:r>
+          </w:p>
         </w:tc>
       </w:tr>
       <w:tr>
@@ -10336,15 +10412,7 @@
                 <w:bCs/>
                 <w:szCs w:val="20"/>
               </w:rPr>
-              <w:t>CSR</w:t>
-            </w:r>
-            <w:r>
-              <w:rPr>
-                <w:rFonts w:asciiTheme="minorHAnsi" w:hAnsiTheme="minorHAnsi"/>
-                <w:bCs/>
-                <w:szCs w:val="20"/>
-              </w:rPr>
-              <w:t xml:space="preserve"> </w:t>
+              <w:t xml:space="preserve">CSR </w:t>
             </w:r>
             <w:r>
               <w:rPr>
@@ -10616,23 +10684,7 @@
                 <w:bCs/>
                 <w:szCs w:val="20"/>
               </w:rPr>
-              <w:t>Select “</w:t>
-            </w:r>
-            <w:r>
-              <w:rPr>
-                <w:rFonts w:asciiTheme="minorHAnsi" w:hAnsiTheme="minorHAnsi"/>
-                <w:bCs/>
-                <w:szCs w:val="20"/>
-              </w:rPr>
-              <w:t>My</w:t>
-            </w:r>
-            <w:r>
-              <w:rPr>
-                <w:rFonts w:asciiTheme="minorHAnsi" w:hAnsiTheme="minorHAnsi"/>
-                <w:bCs/>
-                <w:szCs w:val="20"/>
-              </w:rPr>
-              <w:t xml:space="preserve"> Submissions” tab. </w:t>
+              <w:t xml:space="preserve">Select “My Submissions” tab. </w:t>
             </w:r>
             <w:r>
               <w:rPr>
@@ -10691,7 +10743,19 @@
               <w:rPr>
                 <w:rFonts w:asciiTheme="minorHAnsi" w:hAnsiTheme="minorHAnsi"/>
               </w:rPr>
-              <w:t xml:space="preserve">[IOPTION1] – if user is job code WACS01 or WACS03 and is in - </w:t>
+              <w:t>[IOPTION1] – if user is job code W</w:t>
+            </w:r>
+            <w:r>
+              <w:rPr>
+                <w:rFonts w:asciiTheme="minorHAnsi" w:hAnsiTheme="minorHAnsi"/>
+              </w:rPr>
+              <w:t>ACS02</w:t>
+            </w:r>
+            <w:r>
+              <w:rPr>
+                <w:rFonts w:asciiTheme="minorHAnsi" w:hAnsiTheme="minorHAnsi"/>
+              </w:rPr>
+              <w:t xml:space="preserve"> and is in - </w:t>
             </w:r>
             <w:r>
               <w:rPr>
@@ -10711,7 +10775,19 @@
               <w:rPr>
                 <w:rFonts w:asciiTheme="minorHAnsi" w:hAnsiTheme="minorHAnsi"/>
               </w:rPr>
-              <w:t xml:space="preserve"> then verify that user can see and access content on the “My Submissions” tab</w:t>
+              <w:t xml:space="preserve"> </w:t>
+            </w:r>
+            <w:r>
+              <w:rPr>
+                <w:rFonts w:asciiTheme="minorHAnsi" w:hAnsiTheme="minorHAnsi"/>
+              </w:rPr>
+              <w:t xml:space="preserve">as “ARC”, </w:t>
+            </w:r>
+            <w:r>
+              <w:rPr>
+                <w:rFonts w:asciiTheme="minorHAnsi" w:hAnsiTheme="minorHAnsi"/>
+              </w:rPr>
+              <w:t>then verify that user can see and access content on the “My Submissions” tab</w:t>
             </w:r>
           </w:p>
           <w:p>
@@ -10743,7 +10819,19 @@
               <w:rPr>
                 <w:rFonts w:asciiTheme="minorHAnsi" w:hAnsiTheme="minorHAnsi"/>
               </w:rPr>
-              <w:t>[IOPTION</w:t>
+              <w:t xml:space="preserve">[IOPTION2] – if user is job </w:t>
+            </w:r>
+            <w:r>
+              <w:rPr>
+                <w:rFonts w:asciiTheme="minorHAnsi" w:hAnsiTheme="minorHAnsi"/>
+              </w:rPr>
+              <w:t>code WACS01, WACS03 or</w:t>
+            </w:r>
+            <w:r>
+              <w:rPr>
+                <w:rFonts w:asciiTheme="minorHAnsi" w:hAnsiTheme="minorHAnsi"/>
+              </w:rPr>
+              <w:t xml:space="preserve"> WACS0</w:t>
             </w:r>
             <w:r>
               <w:rPr>
@@ -10755,117 +10843,59 @@
               <w:rPr>
                 <w:rFonts w:asciiTheme="minorHAnsi" w:hAnsiTheme="minorHAnsi"/>
               </w:rPr>
-              <w:t>] – if user is job code WACS01</w:t>
-            </w:r>
-            <w:r>
-              <w:rPr>
-                <w:rFonts w:asciiTheme="minorHAnsi" w:hAnsiTheme="minorHAnsi"/>
-              </w:rPr>
-              <w:t xml:space="preserve">, </w:t>
-            </w:r>
-            <w:r>
-              <w:rPr>
-                <w:rFonts w:asciiTheme="minorHAnsi" w:hAnsiTheme="minorHAnsi"/>
-              </w:rPr>
-              <w:t xml:space="preserve"> WACS03 and </w:t>
+              <w:t xml:space="preserve"> and </w:t>
             </w:r>
             <w:r>
               <w:rPr>
                 <w:rFonts w:asciiTheme="minorHAnsi" w:hAnsiTheme="minorHAnsi"/>
                 <w:b/>
               </w:rPr>
-              <w:t xml:space="preserve">is </w:t>
+              <w:t>is not</w:t>
+            </w:r>
+            <w:r>
+              <w:rPr>
+                <w:rFonts w:asciiTheme="minorHAnsi" w:hAnsiTheme="minorHAnsi"/>
+              </w:rPr>
+              <w:t xml:space="preserve"> in - </w:t>
+            </w:r>
+            <w:r>
+              <w:rPr>
+                <w:rFonts w:asciiTheme="minorHAnsi" w:hAnsiTheme="minorHAnsi"/>
+              </w:rPr>
+              <w:t xml:space="preserve"> </w:t>
+            </w:r>
+            <w:proofErr w:type="spellStart"/>
+            <w:r>
+              <w:rPr>
+                <w:rFonts w:asciiTheme="minorHAnsi" w:hAnsiTheme="minorHAnsi"/>
+              </w:rPr>
+              <w:t>EC.Historical_Dashboard_ACL</w:t>
+            </w:r>
+            <w:proofErr w:type="spellEnd"/>
+            <w:r>
+              <w:rPr>
+                <w:rFonts w:asciiTheme="minorHAnsi" w:hAnsiTheme="minorHAnsi"/>
+              </w:rPr>
+              <w:t xml:space="preserve"> as “ARC”</w:t>
+            </w:r>
+            <w:r>
+              <w:rPr>
+                <w:rFonts w:asciiTheme="minorHAnsi" w:hAnsiTheme="minorHAnsi"/>
+              </w:rPr>
+              <w:t xml:space="preserve">, then verify that user </w:t>
             </w:r>
             <w:r>
               <w:rPr>
                 <w:rFonts w:asciiTheme="minorHAnsi" w:hAnsiTheme="minorHAnsi"/>
                 <w:b/>
               </w:rPr>
-              <w:t>not</w:t>
-            </w:r>
-            <w:r>
-              <w:rPr>
-                <w:rFonts w:asciiTheme="minorHAnsi" w:hAnsiTheme="minorHAnsi"/>
-              </w:rPr>
-              <w:t xml:space="preserve"> </w:t>
-            </w:r>
-            <w:r>
-              <w:rPr>
-                <w:rFonts w:asciiTheme="minorHAnsi" w:hAnsiTheme="minorHAnsi"/>
-              </w:rPr>
-              <w:t xml:space="preserve">in - </w:t>
-            </w:r>
-            <w:r>
-              <w:rPr>
-                <w:rFonts w:asciiTheme="minorHAnsi" w:hAnsiTheme="minorHAnsi"/>
-              </w:rPr>
-              <w:t xml:space="preserve"> </w:t>
-            </w:r>
-            <w:proofErr w:type="spellStart"/>
-            <w:r>
-              <w:rPr>
-                <w:rFonts w:asciiTheme="minorHAnsi" w:hAnsiTheme="minorHAnsi"/>
-              </w:rPr>
-              <w:t>EC.Historical_Dashboard_ACL</w:t>
-            </w:r>
-            <w:proofErr w:type="spellEnd"/>
-            <w:r>
-              <w:rPr>
-                <w:rFonts w:asciiTheme="minorHAnsi" w:hAnsiTheme="minorHAnsi"/>
-              </w:rPr>
-              <w:t xml:space="preserve">, or is WACS02, </w:t>
-            </w:r>
-            <w:r>
-              <w:rPr>
-                <w:rFonts w:asciiTheme="minorHAnsi" w:hAnsiTheme="minorHAnsi"/>
-              </w:rPr>
-              <w:t xml:space="preserve">then verify that user </w:t>
-            </w:r>
-            <w:r>
-              <w:rPr>
-                <w:rFonts w:asciiTheme="minorHAnsi" w:hAnsiTheme="minorHAnsi"/>
-                <w:b/>
-              </w:rPr>
-              <w:t>can</w:t>
-            </w:r>
-            <w:r>
-              <w:rPr>
-                <w:rFonts w:asciiTheme="minorHAnsi" w:hAnsiTheme="minorHAnsi"/>
-                <w:b/>
-              </w:rPr>
-              <w:t>not</w:t>
-            </w:r>
-            <w:r>
-              <w:rPr>
-                <w:rFonts w:asciiTheme="minorHAnsi" w:hAnsiTheme="minorHAnsi"/>
-              </w:rPr>
-              <w:t xml:space="preserve"> see </w:t>
-            </w:r>
-            <w:r>
-              <w:rPr>
-                <w:rFonts w:asciiTheme="minorHAnsi" w:hAnsiTheme="minorHAnsi"/>
-              </w:rPr>
-              <w:t xml:space="preserve">and access content on </w:t>
-            </w:r>
-            <w:r>
-              <w:rPr>
-                <w:rFonts w:asciiTheme="minorHAnsi" w:hAnsiTheme="minorHAnsi"/>
-              </w:rPr>
-              <w:t>the “</w:t>
-            </w:r>
-            <w:r>
-              <w:rPr>
-                <w:rFonts w:asciiTheme="minorHAnsi" w:hAnsiTheme="minorHAnsi"/>
-              </w:rPr>
-              <w:t>My</w:t>
-            </w:r>
-            <w:bookmarkStart w:id="15" w:name="_GoBack"/>
-            <w:bookmarkEnd w:id="15"/>
-            <w:r>
-              <w:rPr>
-                <w:rFonts w:asciiTheme="minorHAnsi" w:hAnsiTheme="minorHAnsi"/>
-              </w:rPr>
-              <w:t xml:space="preserve"> Submissions” </w:t>
+              <w:t>cannot</w:t>
+            </w:r>
+            <w:r>
+              <w:rPr>
+                <w:rFonts w:asciiTheme="minorHAnsi" w:hAnsiTheme="minorHAnsi"/>
+              </w:rPr>
+              <w:t xml:space="preserve"> see and access content on the “My Submissions” </w:t>
             </w:r>
           </w:p>
         </w:tc>
@@ -10955,6 +10985,8 @@
           <w:sz w:val="18"/>
         </w:rPr>
       </w:pPr>
+      <w:bookmarkStart w:id="15" w:name="_GoBack"/>
+      <w:bookmarkEnd w:id="15"/>
     </w:p>
     <w:sectPr>
       <w:headerReference w:type="default" r:id="rId16"/>
@@ -18833,7 +18865,7 @@
 </file>
 
 <file path=customXml/itemProps1.xml><?xml version="1.0" encoding="utf-8"?>
-<ds:datastoreItem xmlns:ds="http://schemas.openxmlformats.org/officeDocument/2006/customXml" ds:itemID="{D74923C5-3786-4374-81D7-BB6FBEE14913}">
+<ds:datastoreItem xmlns:ds="http://schemas.openxmlformats.org/officeDocument/2006/customXml" ds:itemID="{DA8DEA42-D4F0-4D5E-B6A6-99D4CD9770EC}">
   <ds:schemaRefs>
     <ds:schemaRef ds:uri="http://schemas.openxmlformats.org/officeDocument/2006/bibliography"/>
   </ds:schemaRefs>

</xml_diff>